<commit_message>
added weekly readings folder
</commit_message>
<xml_diff>
--- a/Outline_STATS4T06/STATS4T03_Course_outline.docx
+++ b/Outline_STATS4T06/STATS4T03_Course_outline.docx
@@ -201,7 +201,7 @@
               </wp:anchor>
             </w:drawing>
           </mc:Choice>
-          <mc:Fallback xmlns:a="http://schemas.openxmlformats.org/drawingml/2006/main" xmlns:adec="http://schemas.microsoft.com/office/drawing/2017/decorative" xmlns:arto="http://schemas.microsoft.com/office/word/2006/arto">
+          <mc:Fallback xmlns:arto="http://schemas.microsoft.com/office/word/2006/arto" xmlns:adec="http://schemas.microsoft.com/office/drawing/2017/decorative" xmlns:a="http://schemas.openxmlformats.org/drawingml/2006/main">
             <w:pict>
               <v:line id="Straight Connector 9" style="position:absolute;flip:y;z-index:251625984;visibility:visible;mso-wrap-style:square;mso-width-percent:0;mso-height-percent:0;mso-wrap-distance-left:9pt;mso-wrap-distance-top:0;mso-wrap-distance-right:9pt;mso-wrap-distance-bottom:0;mso-position-horizontal:absolute;mso-position-horizontal-relative:page;mso-position-vertical:absolute;mso-position-vertical-relative:text;mso-width-percent:0;mso-height-percent:0;mso-width-relative:margin;mso-height-relative:margin" alt="&quot;&quot;" o:spid="_x0000_s1026" strokecolor="#bfbfbf [2412]" strokeweight=".5pt" from="50.75pt,2.85pt" to="559.75pt,3.5pt" w14:anchorId="25A26639" o:gfxdata="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">
                 <v:stroke joinstyle="miter"/>
@@ -956,7 +956,13 @@
         <w:rPr>
           <w:rFonts w:asciiTheme="minorHAnsi" w:hAnsiTheme="minorHAnsi" w:cstheme="minorHAnsi"/>
         </w:rPr>
-        <w:t xml:space="preserve"> repository </w:t>
+        <w:t xml:space="preserve"> repositor</w:t>
+      </w:r>
+      <w:r>
+        <w:rPr>
+          <w:rFonts w:asciiTheme="minorHAnsi" w:hAnsiTheme="minorHAnsi" w:cstheme="minorHAnsi"/>
+        </w:rPr>
+        <w:t>y</w:t>
       </w:r>
       <w:r>
         <w:rPr>
@@ -965,6 +971,29 @@
         </w:rPr>
         <w:t xml:space="preserve">. </w:t>
       </w:r>
+      <w:r>
+        <w:rPr>
+          <w:rFonts w:asciiTheme="minorHAnsi" w:hAnsiTheme="minorHAnsi" w:cstheme="minorHAnsi"/>
+          <w:lang w:val="en-CA"/>
+        </w:rPr>
+        <w:t xml:space="preserve">Reading lists, workflows, presentations, will be shared through </w:t>
+      </w:r>
+      <w:proofErr w:type="spellStart"/>
+      <w:r>
+        <w:rPr>
+          <w:rFonts w:asciiTheme="minorHAnsi" w:hAnsiTheme="minorHAnsi" w:cstheme="minorHAnsi"/>
+          <w:lang w:val="en-CA"/>
+        </w:rPr>
+        <w:t>Github</w:t>
+      </w:r>
+      <w:proofErr w:type="spellEnd"/>
+      <w:r>
+        <w:rPr>
+          <w:rFonts w:asciiTheme="minorHAnsi" w:hAnsiTheme="minorHAnsi" w:cstheme="minorHAnsi"/>
+          <w:lang w:val="en-CA"/>
+        </w:rPr>
+        <w:t xml:space="preserve">. </w:t>
+      </w:r>
     </w:p>
     <w:bookmarkEnd w:id="4"/>
     <w:p>
@@ -983,53 +1012,143 @@
     </w:p>
     <w:p>
       <w:pPr>
-        <w:rPr>
-          <w:rFonts w:asciiTheme="minorHAnsi" w:hAnsiTheme="minorHAnsi" w:cstheme="minorHAnsi"/>
-        </w:rPr>
-      </w:pPr>
-      <w:r>
-        <w:rPr>
-          <w:rFonts w:asciiTheme="minorHAnsi" w:hAnsiTheme="minorHAnsi" w:cstheme="minorHAnsi"/>
-        </w:rPr>
-        <w:t xml:space="preserve">The course will cover core and selected topics in data science. The core topics are classification and regression trees, neural networks, boosting, bagging, unsupervised learning, signal processing, random forests, ensemble methods, data visualization, big data, and data storage. Selected topics include data warehousing, data compression, data cleaning, deep learning, and artificial intelligence. </w:t>
-      </w:r>
-    </w:p>
-    <w:p>
-      <w:pPr>
-        <w:rPr>
-          <w:rFonts w:asciiTheme="minorHAnsi" w:hAnsiTheme="minorHAnsi" w:cstheme="minorHAnsi"/>
-        </w:rPr>
-      </w:pPr>
-      <w:r>
-        <w:rPr>
-          <w:rFonts w:asciiTheme="minorHAnsi" w:hAnsiTheme="minorHAnsi" w:cstheme="minorHAnsi"/>
-          <w:b/>
-          <w:bCs/>
-          <w:color w:val="7A003C"/>
-        </w:rPr>
-        <w:t>Prerequisite(s):</w:t>
-      </w:r>
-      <w:r>
-        <w:rPr>
-          <w:rFonts w:asciiTheme="minorHAnsi" w:hAnsiTheme="minorHAnsi" w:cstheme="minorHAnsi"/>
-          <w:b/>
-          <w:bCs/>
-        </w:rPr>
-        <w:t xml:space="preserve">  </w:t>
-      </w:r>
-      <w:r>
-        <w:rPr>
-          <w:rFonts w:asciiTheme="minorHAnsi" w:hAnsiTheme="minorHAnsi" w:cstheme="minorHAnsi"/>
-        </w:rPr>
-        <w:t>Registration in a graduate program in the Faculty of Science, Health Sciences or Engineering or permission of the instructor.</w:t>
-      </w:r>
-    </w:p>
-    <w:p>
-      <w:pPr>
-        <w:rPr>
-          <w:rFonts w:asciiTheme="minorHAnsi" w:hAnsiTheme="minorHAnsi" w:cstheme="minorHAnsi"/>
-        </w:rPr>
-      </w:pPr>
+        <w:spacing w:before="100" w:beforeAutospacing="1" w:after="100" w:afterAutospacing="1"/>
+        <w:rPr>
+          <w:rFonts w:ascii="Times" w:hAnsi="Times"/>
+          <w:color w:val="000000"/>
+          <w:sz w:val="27"/>
+          <w:szCs w:val="27"/>
+        </w:rPr>
+      </w:pPr>
+      <w:r>
+        <w:rPr>
+          <w:rFonts w:ascii="Times" w:hAnsi="Times"/>
+          <w:color w:val="000000"/>
+          <w:sz w:val="27"/>
+          <w:szCs w:val="27"/>
+        </w:rPr>
+        <w:t>6 unit(s)</w:t>
+      </w:r>
+    </w:p>
+    <w:p>
+      <w:pPr>
+        <w:ind w:right="571"/>
+        <w:jc w:val="both"/>
+        <w:rPr>
+          <w:rFonts w:ascii="Georgia" w:hAnsi="Georgia"/>
+          <w:color w:val="1D1D1D"/>
+          <w:u w:val="single"/>
+        </w:rPr>
+      </w:pPr>
+      <w:r>
+        <w:rPr>
+          <w:rFonts w:ascii="Georgia" w:hAnsi="Georgia"/>
+          <w:color w:val="1D1D1D"/>
+        </w:rPr>
+        <w:t>B</w:t>
+      </w:r>
+      <w:r>
+        <w:rPr>
+          <w:rFonts w:ascii="Georgia" w:hAnsi="Georgia"/>
+          <w:color w:val="1D1D1D"/>
+        </w:rPr>
+        <w:t xml:space="preserve">uild upon </w:t>
+      </w:r>
+      <w:r>
+        <w:rPr>
+          <w:rFonts w:ascii="Georgia" w:hAnsi="Georgia"/>
+          <w:color w:val="1D1D1D"/>
+        </w:rPr>
+        <w:t xml:space="preserve">an existing </w:t>
+      </w:r>
+      <w:r>
+        <w:rPr>
+          <w:rFonts w:ascii="Georgia" w:hAnsi="Georgia"/>
+          <w:color w:val="1D1D1D"/>
+        </w:rPr>
+        <w:t xml:space="preserve">Image Analysis and Differential Discovery Pipeline by incorporating Topic Modeling to better characterize the tissue microenvironment (TME). The TME is recognized as an important determinant of patient outcome. </w:t>
+      </w:r>
+      <w:r>
+        <w:rPr>
+          <w:rFonts w:ascii="Georgia" w:hAnsi="Georgia"/>
+          <w:color w:val="1D1D1D"/>
+        </w:rPr>
+        <w:t>L</w:t>
+      </w:r>
+      <w:r>
+        <w:rPr>
+          <w:rFonts w:ascii="Georgia" w:hAnsi="Georgia"/>
+          <w:color w:val="1D1D1D"/>
+        </w:rPr>
+        <w:t>everage Topic Modeling to better report the elements within the TME that correlate with patient outcomes.</w:t>
+      </w:r>
+    </w:p>
+    <w:p>
+      <w:pPr>
+        <w:spacing w:before="100" w:beforeAutospacing="1" w:after="100" w:afterAutospacing="1"/>
+        <w:rPr>
+          <w:rFonts w:ascii="Times" w:hAnsi="Times"/>
+          <w:color w:val="000000"/>
+          <w:sz w:val="27"/>
+          <w:szCs w:val="27"/>
+        </w:rPr>
+      </w:pPr>
+      <w:r>
+        <w:rPr>
+          <w:rFonts w:ascii="Times" w:hAnsi="Times"/>
+          <w:color w:val="000000"/>
+          <w:sz w:val="27"/>
+          <w:szCs w:val="27"/>
+        </w:rPr>
+        <w:t>A written report and oral presentation will be required. This course includes a scientific communication component.</w:t>
+      </w:r>
+    </w:p>
+    <w:p>
+      <w:pPr>
+        <w:spacing w:before="100" w:beforeAutospacing="1" w:after="100" w:afterAutospacing="1"/>
+        <w:rPr>
+          <w:rFonts w:ascii="Times" w:hAnsi="Times"/>
+          <w:color w:val="000000"/>
+          <w:sz w:val="27"/>
+          <w:szCs w:val="27"/>
+        </w:rPr>
+      </w:pPr>
+      <w:r>
+        <w:rPr>
+          <w:rFonts w:ascii="Times" w:hAnsi="Times"/>
+          <w:color w:val="000000"/>
+          <w:sz w:val="27"/>
+          <w:szCs w:val="27"/>
+        </w:rPr>
+        <w:t xml:space="preserve">Weekly meetings with the supervisor and bi-weekly meetings with the co-supervisors; </w:t>
+      </w:r>
+      <w:r>
+        <w:rPr>
+          <w:rFonts w:ascii="Times" w:hAnsi="Times"/>
+          <w:color w:val="000000"/>
+          <w:sz w:val="27"/>
+          <w:szCs w:val="27"/>
+        </w:rPr>
+        <w:t>One occasional tutorial</w:t>
+      </w:r>
+      <w:r>
+        <w:rPr>
+          <w:rFonts w:ascii="Times" w:hAnsi="Times"/>
+          <w:color w:val="000000"/>
+          <w:sz w:val="27"/>
+          <w:szCs w:val="27"/>
+        </w:rPr>
+        <w:t xml:space="preserve"> during weekly meetings</w:t>
+      </w:r>
+      <w:r>
+        <w:rPr>
+          <w:rFonts w:ascii="Times" w:hAnsi="Times"/>
+          <w:color w:val="000000"/>
+          <w:sz w:val="27"/>
+          <w:szCs w:val="27"/>
+        </w:rPr>
+        <w:t>; two terms</w:t>
+      </w:r>
     </w:p>
     <w:p>
       <w:pPr>
@@ -1042,104 +1161,143 @@
         <w:rPr>
           <w:rFonts w:asciiTheme="minorHAnsi" w:hAnsiTheme="minorHAnsi" w:cstheme="minorHAnsi"/>
         </w:rPr>
+        <w:t xml:space="preserve">Prerequisite(s): </w:t>
+      </w:r>
+      <w:r>
+        <w:rPr>
+          <w:rFonts w:ascii="Times" w:hAnsi="Times"/>
+          <w:color w:val="000000"/>
+          <w:sz w:val="27"/>
+          <w:szCs w:val="27"/>
+        </w:rPr>
+        <w:t xml:space="preserve"> </w:t>
+      </w:r>
+    </w:p>
+    <w:p>
+      <w:pPr>
+        <w:spacing w:before="100" w:beforeAutospacing="1" w:after="100" w:afterAutospacing="1"/>
+        <w:rPr>
+          <w:rFonts w:ascii="Times" w:hAnsi="Times"/>
+          <w:color w:val="000000"/>
+          <w:sz w:val="27"/>
+          <w:szCs w:val="27"/>
+        </w:rPr>
+      </w:pPr>
+      <w:r>
+        <w:rPr>
+          <w:rFonts w:ascii="Times" w:hAnsi="Times"/>
+          <w:color w:val="000000"/>
+          <w:sz w:val="27"/>
+          <w:szCs w:val="27"/>
+        </w:rPr>
+        <w:t xml:space="preserve">Registration in Level IV of any </w:t>
+      </w:r>
+      <w:proofErr w:type="spellStart"/>
+      <w:r>
+        <w:rPr>
+          <w:rFonts w:ascii="Times" w:hAnsi="Times"/>
+          <w:color w:val="000000"/>
+          <w:sz w:val="27"/>
+          <w:szCs w:val="27"/>
+        </w:rPr>
+        <w:t>Honours</w:t>
+      </w:r>
+      <w:proofErr w:type="spellEnd"/>
+      <w:r>
+        <w:rPr>
+          <w:rFonts w:ascii="Times" w:hAnsi="Times"/>
+          <w:color w:val="000000"/>
+          <w:sz w:val="27"/>
+          <w:szCs w:val="27"/>
+        </w:rPr>
+        <w:t xml:space="preserve"> Mathematics and Statistics program; and a GPA of at least 9.0; and permission of the Chair of the Department</w:t>
+      </w:r>
+    </w:p>
+    <w:p>
+      <w:pPr>
+        <w:spacing w:before="100" w:beforeAutospacing="1" w:after="100" w:afterAutospacing="1"/>
+        <w:rPr>
+          <w:rFonts w:ascii="Times" w:hAnsi="Times"/>
+          <w:color w:val="000000"/>
+          <w:sz w:val="27"/>
+          <w:szCs w:val="27"/>
+        </w:rPr>
+      </w:pPr>
+      <w:r>
+        <w:rPr>
+          <w:rFonts w:ascii="Times" w:hAnsi="Times"/>
+          <w:color w:val="000000"/>
+          <w:sz w:val="27"/>
+          <w:szCs w:val="27"/>
+        </w:rPr>
+        <w:lastRenderedPageBreak/>
+        <w:t>Not open to students with credit or registration in MATH 4P06 A/B S, PHYSICS 4P06 A/B or ISCI 4A12 A/B.</w:t>
+      </w:r>
+    </w:p>
+    <w:p>
+      <w:pPr>
+        <w:rPr>
+          <w:rFonts w:asciiTheme="minorHAnsi" w:hAnsiTheme="minorHAnsi" w:cstheme="minorHAnsi"/>
+        </w:rPr>
+      </w:pPr>
+    </w:p>
+    <w:p>
+      <w:pPr>
+        <w:pStyle w:val="Heading2"/>
+        <w:rPr>
+          <w:rFonts w:asciiTheme="minorHAnsi" w:hAnsiTheme="minorHAnsi" w:cstheme="minorHAnsi"/>
+        </w:rPr>
+      </w:pPr>
+      <w:r>
+        <w:rPr>
+          <w:rFonts w:asciiTheme="minorHAnsi" w:hAnsiTheme="minorHAnsi" w:cstheme="minorHAnsi"/>
+        </w:rPr>
         <w:t>Course and Learning Objectives</w:t>
       </w:r>
     </w:p>
     <w:p>
       <w:pPr>
-        <w:pStyle w:val="Heading3"/>
-        <w:rPr>
-          <w:rFonts w:asciiTheme="minorHAnsi" w:hAnsiTheme="minorHAnsi" w:cstheme="minorHAnsi"/>
-          <w:b w:val="0"/>
-          <w:bCs w:val="0"/>
-          <w:color w:val="auto"/>
-          <w:sz w:val="24"/>
-          <w:szCs w:val="24"/>
-        </w:rPr>
-      </w:pPr>
-      <w:r>
-        <w:rPr>
-          <w:rFonts w:asciiTheme="minorHAnsi" w:hAnsiTheme="minorHAnsi" w:cstheme="minorHAnsi"/>
-        </w:rPr>
-        <w:t>Course Objective</w:t>
-      </w:r>
-      <w:r>
-        <w:rPr>
-          <w:rFonts w:asciiTheme="minorHAnsi" w:hAnsiTheme="minorHAnsi" w:cstheme="minorHAnsi"/>
-        </w:rPr>
-        <w:t xml:space="preserve">: </w:t>
-      </w:r>
-      <w:r>
-        <w:rPr>
-          <w:rFonts w:asciiTheme="minorHAnsi" w:hAnsiTheme="minorHAnsi" w:cstheme="minorHAnsi"/>
-          <w:b w:val="0"/>
-          <w:bCs w:val="0"/>
-          <w:color w:val="auto"/>
-          <w:sz w:val="24"/>
-          <w:szCs w:val="24"/>
-        </w:rPr>
-        <w:t>To gain some familiarity with certain aspects of data science, and to become more comfortable dealing with data.</w:t>
-      </w:r>
-    </w:p>
-    <w:p>
-      <w:pPr>
-        <w:pStyle w:val="Heading3"/>
-        <w:rPr>
-          <w:rFonts w:asciiTheme="minorHAnsi" w:hAnsiTheme="minorHAnsi" w:cstheme="minorHAnsi"/>
-          <w:b w:val="0"/>
-          <w:bCs w:val="0"/>
-          <w:color w:val="auto"/>
-          <w:sz w:val="24"/>
-          <w:szCs w:val="24"/>
-        </w:rPr>
-      </w:pPr>
-      <w:r>
-        <w:rPr>
-          <w:rFonts w:asciiTheme="minorHAnsi" w:hAnsiTheme="minorHAnsi" w:cstheme="minorHAnsi"/>
-        </w:rPr>
-        <w:t>Learning Objectives</w:t>
-      </w:r>
-      <w:r>
-        <w:rPr>
-          <w:rFonts w:asciiTheme="minorHAnsi" w:hAnsiTheme="minorHAnsi" w:cstheme="minorHAnsi"/>
-        </w:rPr>
-        <w:t xml:space="preserve">: </w:t>
-      </w:r>
-      <w:r>
-        <w:rPr>
-          <w:rFonts w:asciiTheme="minorHAnsi" w:hAnsiTheme="minorHAnsi" w:cstheme="minorHAnsi"/>
-          <w:b w:val="0"/>
-          <w:bCs w:val="0"/>
-          <w:color w:val="auto"/>
-          <w:sz w:val="24"/>
-          <w:szCs w:val="24"/>
-        </w:rPr>
-        <w:t xml:space="preserve">Upon completion of this course, the student will be able to do the following: </w:t>
-      </w:r>
-    </w:p>
-    <w:p>
-      <w:pPr>
-        <w:rPr>
-          <w:rFonts w:asciiTheme="minorHAnsi" w:hAnsiTheme="minorHAnsi" w:cstheme="minorHAnsi"/>
-        </w:rPr>
-      </w:pPr>
+        <w:spacing w:before="100" w:beforeAutospacing="1" w:after="100" w:afterAutospacing="1"/>
+        <w:rPr>
+          <w:rFonts w:ascii="Times" w:hAnsi="Times"/>
+          <w:color w:val="000000"/>
+          <w:sz w:val="27"/>
+          <w:szCs w:val="27"/>
+        </w:rPr>
+      </w:pPr>
+      <w:r>
+        <w:rPr>
+          <w:rFonts w:ascii="Times" w:hAnsi="Times"/>
+          <w:color w:val="000000"/>
+          <w:sz w:val="27"/>
+          <w:szCs w:val="27"/>
+        </w:rPr>
+        <w:t>In this course, the student will:</w:t>
+      </w:r>
     </w:p>
     <w:p>
       <w:pPr>
         <w:pStyle w:val="ListParagraph"/>
         <w:numPr>
           <w:ilvl w:val="0"/>
-          <w:numId w:val="9"/>
+          <w:numId w:val="24"/>
         </w:numPr>
-        <w:rPr>
-          <w:rFonts w:asciiTheme="minorHAnsi" w:hAnsiTheme="minorHAnsi" w:cstheme="minorHAnsi"/>
-        </w:rPr>
-      </w:pPr>
-      <w:r>
-        <w:rPr>
-          <w:rFonts w:asciiTheme="minorHAnsi" w:hAnsiTheme="minorHAnsi" w:cstheme="minorHAnsi"/>
-        </w:rPr>
-        <w:t>Data gathering - data wrangling, cleaning, and sampling.</w:t>
+        <w:spacing w:before="100" w:beforeAutospacing="1" w:after="100" w:afterAutospacing="1"/>
+        <w:rPr>
+          <w:rFonts w:ascii="Times" w:hAnsi="Times"/>
+          <w:color w:val="000000"/>
+          <w:sz w:val="27"/>
+          <w:szCs w:val="27"/>
+        </w:rPr>
+      </w:pPr>
+      <w:r>
+        <w:rPr>
+          <w:rFonts w:ascii="Times" w:hAnsi="Times"/>
+          <w:color w:val="000000"/>
+          <w:sz w:val="27"/>
+          <w:szCs w:val="27"/>
+        </w:rPr>
+        <w:t>Experience doing research in the mathematical sciences. This may involve solving one or more challenging mathematical or statistical problems, an in-depth analysis of a large data set, or reading and understanding a research paper that involves absorbing a significant amount of new mathematics or statistics.</w:t>
       </w:r>
     </w:p>
     <w:p>
@@ -1147,17 +1305,24 @@
         <w:pStyle w:val="ListParagraph"/>
         <w:numPr>
           <w:ilvl w:val="0"/>
-          <w:numId w:val="9"/>
+          <w:numId w:val="24"/>
         </w:numPr>
-        <w:rPr>
-          <w:rFonts w:asciiTheme="minorHAnsi" w:hAnsiTheme="minorHAnsi" w:cstheme="minorHAnsi"/>
-        </w:rPr>
-      </w:pPr>
-      <w:r>
-        <w:rPr>
-          <w:rFonts w:asciiTheme="minorHAnsi" w:hAnsiTheme="minorHAnsi" w:cstheme="minorHAnsi"/>
-        </w:rPr>
-        <w:t>Data management - data representations for accessing data quickly and reliably.</w:t>
+        <w:spacing w:before="100" w:beforeAutospacing="1" w:after="100" w:afterAutospacing="1"/>
+        <w:rPr>
+          <w:rFonts w:ascii="Times" w:hAnsi="Times"/>
+          <w:color w:val="000000"/>
+          <w:sz w:val="27"/>
+          <w:szCs w:val="27"/>
+        </w:rPr>
+      </w:pPr>
+      <w:r>
+        <w:rPr>
+          <w:rFonts w:ascii="Times" w:hAnsi="Times"/>
+          <w:color w:val="000000"/>
+          <w:sz w:val="27"/>
+          <w:szCs w:val="27"/>
+        </w:rPr>
+        <w:t>Improve their mathematical writing by writing a document explaining their work.</w:t>
       </w:r>
     </w:p>
     <w:p>
@@ -1165,17 +1330,24 @@
         <w:pStyle w:val="ListParagraph"/>
         <w:numPr>
           <w:ilvl w:val="0"/>
-          <w:numId w:val="9"/>
+          <w:numId w:val="24"/>
         </w:numPr>
-        <w:rPr>
-          <w:rFonts w:asciiTheme="minorHAnsi" w:hAnsiTheme="minorHAnsi" w:cstheme="minorHAnsi"/>
-        </w:rPr>
-      </w:pPr>
-      <w:r>
-        <w:rPr>
-          <w:rFonts w:asciiTheme="minorHAnsi" w:hAnsiTheme="minorHAnsi" w:cstheme="minorHAnsi"/>
-        </w:rPr>
-        <w:t>Computing with data - exploratory analysis, generating hypothesis, and building intuition.</w:t>
+        <w:spacing w:before="100" w:beforeAutospacing="1" w:after="100" w:afterAutospacing="1"/>
+        <w:rPr>
+          <w:rFonts w:ascii="Times" w:hAnsi="Times"/>
+          <w:color w:val="000000"/>
+          <w:sz w:val="27"/>
+          <w:szCs w:val="27"/>
+        </w:rPr>
+      </w:pPr>
+      <w:r>
+        <w:rPr>
+          <w:rFonts w:ascii="Times" w:hAnsi="Times"/>
+          <w:color w:val="000000"/>
+          <w:sz w:val="27"/>
+          <w:szCs w:val="27"/>
+        </w:rPr>
+        <w:t>Enhance their oral presentation skills by giving a public presentation explaining their work.</w:t>
       </w:r>
     </w:p>
     <w:p>
@@ -1183,261 +1355,53 @@
         <w:pStyle w:val="ListParagraph"/>
         <w:numPr>
           <w:ilvl w:val="0"/>
-          <w:numId w:val="9"/>
+          <w:numId w:val="24"/>
         </w:numPr>
-        <w:rPr>
-          <w:rFonts w:asciiTheme="minorHAnsi" w:hAnsiTheme="minorHAnsi" w:cstheme="minorHAnsi"/>
-        </w:rPr>
-      </w:pPr>
-      <w:r>
-        <w:rPr>
-          <w:rFonts w:asciiTheme="minorHAnsi" w:hAnsiTheme="minorHAnsi" w:cstheme="minorHAnsi"/>
-        </w:rPr>
-        <w:lastRenderedPageBreak/>
-        <w:t xml:space="preserve">Statistical </w:t>
-      </w:r>
-      <w:r>
-        <w:rPr>
-          <w:rFonts w:asciiTheme="minorHAnsi" w:hAnsiTheme="minorHAnsi" w:cstheme="minorHAnsi"/>
-        </w:rPr>
-        <w:t>and machine learning</w:t>
-      </w:r>
-      <w:r>
-        <w:rPr>
-          <w:rFonts w:asciiTheme="minorHAnsi" w:hAnsiTheme="minorHAnsi" w:cstheme="minorHAnsi"/>
-        </w:rPr>
-        <w:t>.</w:t>
-      </w:r>
-    </w:p>
-    <w:p>
-      <w:pPr>
-        <w:pStyle w:val="ListParagraph"/>
-        <w:numPr>
-          <w:ilvl w:val="0"/>
-          <w:numId w:val="9"/>
-        </w:numPr>
-        <w:rPr>
-          <w:rFonts w:asciiTheme="minorHAnsi" w:hAnsiTheme="minorHAnsi" w:cstheme="minorHAnsi"/>
-        </w:rPr>
-      </w:pPr>
-      <w:r>
-        <w:rPr>
-          <w:rFonts w:asciiTheme="minorHAnsi" w:hAnsiTheme="minorHAnsi" w:cstheme="minorHAnsi"/>
-        </w:rPr>
-        <w:t xml:space="preserve">Communication - summarizing results through visualization and interpretable summaries, write reusable data analysis reports using R, </w:t>
-      </w:r>
-      <w:proofErr w:type="spellStart"/>
-      <w:r>
-        <w:rPr>
-          <w:rFonts w:asciiTheme="minorHAnsi" w:hAnsiTheme="minorHAnsi" w:cstheme="minorHAnsi"/>
-        </w:rPr>
-        <w:t>RMarkdown</w:t>
-      </w:r>
-      <w:proofErr w:type="spellEnd"/>
-      <w:r>
-        <w:rPr>
-          <w:rFonts w:asciiTheme="minorHAnsi" w:hAnsiTheme="minorHAnsi" w:cstheme="minorHAnsi"/>
-        </w:rPr>
-        <w:t xml:space="preserve">, Python, </w:t>
-      </w:r>
-      <w:r>
-        <w:rPr>
-          <w:rFonts w:asciiTheme="minorHAnsi" w:hAnsiTheme="minorHAnsi" w:cstheme="minorHAnsi"/>
-        </w:rPr>
-        <w:t xml:space="preserve">and </w:t>
-      </w:r>
-      <w:proofErr w:type="spellStart"/>
-      <w:r>
-        <w:rPr>
-          <w:rFonts w:asciiTheme="minorHAnsi" w:hAnsiTheme="minorHAnsi" w:cstheme="minorHAnsi"/>
-        </w:rPr>
-        <w:t>Jupyter</w:t>
-      </w:r>
-      <w:proofErr w:type="spellEnd"/>
-      <w:r>
-        <w:rPr>
-          <w:rFonts w:asciiTheme="minorHAnsi" w:hAnsiTheme="minorHAnsi" w:cstheme="minorHAnsi"/>
-        </w:rPr>
-        <w:t xml:space="preserve"> Notebook</w:t>
-      </w:r>
-      <w:r>
-        <w:rPr>
-          <w:rFonts w:asciiTheme="minorHAnsi" w:hAnsiTheme="minorHAnsi" w:cstheme="minorHAnsi"/>
-        </w:rPr>
-        <w:t>.</w:t>
-      </w:r>
-    </w:p>
-    <w:p>
-      <w:pPr>
-        <w:pStyle w:val="ListParagraph"/>
-        <w:rPr>
-          <w:rFonts w:asciiTheme="minorHAnsi" w:hAnsiTheme="minorHAnsi" w:cstheme="minorHAnsi"/>
-        </w:rPr>
-      </w:pPr>
-    </w:p>
-    <w:p>
-      <w:pPr>
-        <w:rPr>
-          <w:rFonts w:asciiTheme="minorHAnsi" w:hAnsiTheme="minorHAnsi" w:cstheme="minorHAnsi"/>
-        </w:rPr>
-      </w:pPr>
-      <w:r>
-        <w:rPr>
-          <w:rFonts w:asciiTheme="minorHAnsi" w:hAnsiTheme="minorHAnsi" w:cstheme="minorHAnsi"/>
-        </w:rPr>
-        <w:t xml:space="preserve">In this course, we focus on statistical </w:t>
-      </w:r>
-      <w:r>
-        <w:rPr>
-          <w:rFonts w:asciiTheme="minorHAnsi" w:hAnsiTheme="minorHAnsi" w:cstheme="minorHAnsi"/>
-        </w:rPr>
-        <w:t>and machine learning</w:t>
-      </w:r>
-      <w:r>
-        <w:rPr>
-          <w:rFonts w:asciiTheme="minorHAnsi" w:hAnsiTheme="minorHAnsi" w:cstheme="minorHAnsi"/>
-        </w:rPr>
-        <w:t xml:space="preserve"> and introduce techniques in different domains to make you familiar with various type of data.</w:t>
-      </w:r>
-    </w:p>
-    <w:p>
-      <w:pPr>
-        <w:pStyle w:val="Heading3"/>
-        <w:rPr>
-          <w:rFonts w:asciiTheme="minorHAnsi" w:hAnsiTheme="minorHAnsi" w:cstheme="minorHAnsi"/>
-          <w:color w:val="C00000"/>
-        </w:rPr>
-      </w:pPr>
-      <w:r>
-        <w:rPr>
-          <w:rFonts w:asciiTheme="minorHAnsi" w:hAnsiTheme="minorHAnsi" w:cstheme="minorHAnsi"/>
-        </w:rPr>
-        <w:t xml:space="preserve">Class Activities: </w:t>
-      </w:r>
-      <w:r>
-        <w:rPr>
-          <w:rFonts w:asciiTheme="minorHAnsi" w:hAnsiTheme="minorHAnsi" w:cstheme="minorHAnsi"/>
-          <w:color w:val="auto"/>
-        </w:rPr>
-        <w:t xml:space="preserve"> </w:t>
-      </w:r>
-      <w:r>
-        <w:rPr>
-          <w:rFonts w:asciiTheme="minorHAnsi" w:hAnsiTheme="minorHAnsi" w:cstheme="minorHAnsi"/>
-          <w:color w:val="C00000"/>
-        </w:rPr>
-        <w:t xml:space="preserve"> </w:t>
-      </w:r>
-    </w:p>
-    <w:p>
-      <w:pPr>
-        <w:pStyle w:val="NormalWeb"/>
-        <w:numPr>
-          <w:ilvl w:val="0"/>
-          <w:numId w:val="16"/>
-        </w:numPr>
-        <w:rPr>
-          <w:rFonts w:asciiTheme="minorHAnsi" w:hAnsiTheme="minorHAnsi" w:cstheme="minorHAnsi"/>
-          <w:color w:val="0E101A"/>
-        </w:rPr>
-      </w:pPr>
-      <w:r>
-        <w:rPr>
-          <w:rFonts w:asciiTheme="minorHAnsi" w:hAnsiTheme="minorHAnsi" w:cstheme="minorHAnsi"/>
-          <w:color w:val="0E101A"/>
-        </w:rPr>
-        <w:t xml:space="preserve">In-person classes in UH 112. Lecture slides and lab examples will be posted </w:t>
-      </w:r>
-      <w:r>
-        <w:rPr>
-          <w:rFonts w:asciiTheme="minorHAnsi" w:hAnsiTheme="minorHAnsi" w:cstheme="minorHAnsi"/>
-          <w:color w:val="0E101A"/>
-        </w:rPr>
-        <w:t>on</w:t>
-      </w:r>
-      <w:r>
-        <w:rPr>
-          <w:rFonts w:asciiTheme="minorHAnsi" w:hAnsiTheme="minorHAnsi" w:cstheme="minorHAnsi"/>
-          <w:color w:val="0E101A"/>
-        </w:rPr>
-        <w:t> </w:t>
-      </w:r>
-      <w:hyperlink r:id="rId13" w:tgtFrame="_blank" w:history="1">
-        <w:r>
-          <w:rPr>
-            <w:rStyle w:val="Hyperlink"/>
-            <w:rFonts w:asciiTheme="minorHAnsi" w:hAnsiTheme="minorHAnsi" w:cstheme="minorHAnsi"/>
-            <w:color w:val="4A6EE0"/>
-          </w:rPr>
-          <w:t>Avenue to Learn</w:t>
-        </w:r>
-      </w:hyperlink>
-      <w:r>
-        <w:rPr>
-          <w:rFonts w:asciiTheme="minorHAnsi" w:hAnsiTheme="minorHAnsi" w:cstheme="minorHAnsi"/>
-          <w:color w:val="0E101A"/>
-        </w:rPr>
-        <w:t>.</w:t>
-      </w:r>
-    </w:p>
-    <w:p>
-      <w:pPr>
-        <w:pStyle w:val="NormalWeb"/>
-        <w:numPr>
-          <w:ilvl w:val="0"/>
-          <w:numId w:val="16"/>
-        </w:numPr>
-        <w:rPr>
-          <w:rFonts w:asciiTheme="minorHAnsi" w:hAnsiTheme="minorHAnsi" w:cstheme="minorHAnsi"/>
-          <w:color w:val="0E101A"/>
-        </w:rPr>
-      </w:pPr>
-      <w:r>
-        <w:rPr>
-          <w:rFonts w:asciiTheme="minorHAnsi" w:hAnsiTheme="minorHAnsi" w:cstheme="minorHAnsi"/>
-          <w:color w:val="0E101A"/>
-        </w:rPr>
-        <w:t>Each class includes ~40 minutes of lectures and ~40 minutes of computing sessions. Students are encouraged to bring laptops. </w:t>
-      </w:r>
-    </w:p>
-    <w:p>
-      <w:pPr>
-        <w:pStyle w:val="NormalWeb"/>
-        <w:numPr>
-          <w:ilvl w:val="0"/>
-          <w:numId w:val="16"/>
-        </w:numPr>
-        <w:rPr>
-          <w:rFonts w:asciiTheme="minorHAnsi" w:hAnsiTheme="minorHAnsi" w:cstheme="minorHAnsi"/>
-          <w:color w:val="0E101A"/>
-        </w:rPr>
-      </w:pPr>
-      <w:r>
-        <w:rPr>
-          <w:rFonts w:asciiTheme="minorHAnsi" w:hAnsiTheme="minorHAnsi" w:cstheme="minorHAnsi"/>
-          <w:color w:val="0E101A"/>
-        </w:rPr>
-        <w:t>All the lectures are recorded, but only the computing sessions will be posted on Avenue.</w:t>
-      </w:r>
-    </w:p>
-    <w:p>
-      <w:pPr>
-        <w:pStyle w:val="NormalWeb"/>
-        <w:numPr>
-          <w:ilvl w:val="0"/>
-          <w:numId w:val="16"/>
-        </w:numPr>
-        <w:rPr>
-          <w:rFonts w:asciiTheme="minorHAnsi" w:hAnsiTheme="minorHAnsi" w:cstheme="minorHAnsi"/>
-          <w:color w:val="0E101A"/>
-        </w:rPr>
-      </w:pPr>
-      <w:r>
-        <w:rPr>
-          <w:rFonts w:asciiTheme="minorHAnsi" w:hAnsiTheme="minorHAnsi" w:cstheme="minorHAnsi"/>
-          <w:color w:val="0E101A"/>
-        </w:rPr>
-        <w:t>Approximately 3 hours of additional readings outside class time will be assigned each week. More information about class activities will be available on Avenue to Learn.</w:t>
+        <w:spacing w:before="100" w:beforeAutospacing="1" w:after="100" w:afterAutospacing="1"/>
+        <w:rPr>
+          <w:rFonts w:ascii="Times" w:hAnsi="Times"/>
+          <w:color w:val="000000"/>
+          <w:sz w:val="27"/>
+          <w:szCs w:val="27"/>
+        </w:rPr>
+      </w:pPr>
+      <w:r>
+        <w:rPr>
+          <w:rFonts w:ascii="Times" w:hAnsi="Times"/>
+          <w:color w:val="000000"/>
+          <w:sz w:val="27"/>
+          <w:szCs w:val="27"/>
+        </w:rPr>
+        <w:t xml:space="preserve">Develop additional skills deemed relevant by their </w:t>
+      </w:r>
+      <w:proofErr w:type="gramStart"/>
+      <w:r>
+        <w:rPr>
+          <w:rFonts w:ascii="Times" w:hAnsi="Times"/>
+          <w:color w:val="000000"/>
+          <w:sz w:val="27"/>
+          <w:szCs w:val="27"/>
+        </w:rPr>
+        <w:t>supervisor;</w:t>
+      </w:r>
+      <w:proofErr w:type="gramEnd"/>
+      <w:r>
+        <w:rPr>
+          <w:rFonts w:ascii="Times" w:hAnsi="Times"/>
+          <w:color w:val="000000"/>
+          <w:sz w:val="27"/>
+          <w:szCs w:val="27"/>
+        </w:rPr>
+        <w:t xml:space="preserve"> e.g. coding, data collectio</w:t>
+      </w:r>
+      <w:r>
+        <w:rPr>
+          <w:rFonts w:ascii="Times" w:hAnsi="Times"/>
+          <w:color w:val="000000"/>
+          <w:sz w:val="27"/>
+          <w:szCs w:val="27"/>
+        </w:rPr>
+        <w:t>n.</w:t>
       </w:r>
     </w:p>
     <w:p>
@@ -1549,7 +1513,7 @@
         </w:rPr>
         <w:t>A computer that meets performance requirements </w:t>
       </w:r>
-      <w:hyperlink r:id="rId14" w:anchor="tab-content-device-recommendations" w:history="1">
+      <w:hyperlink r:id="rId13" w:anchor="tab-content-device-recommendations" w:history="1">
         <w:r>
           <w:rPr>
             <w:rStyle w:val="Hyperlink"/>
@@ -1620,7 +1584,7 @@
         </w:rPr>
         <w:t xml:space="preserve">If you think that you will not be able to meet these requirements, please contact </w:t>
       </w:r>
-      <w:hyperlink r:id="rId15" w:history="1">
+      <w:hyperlink r:id="rId14" w:history="1">
         <w:r>
           <w:rPr>
             <w:rStyle w:val="Hyperlink"/>
@@ -1637,7 +1601,7 @@
         </w:rPr>
         <w:t> as soon as you can. Please visit the </w:t>
       </w:r>
-      <w:hyperlink r:id="rId16" w:anchor="tab-content-device-recommendations" w:history="1">
+      <w:hyperlink r:id="rId15" w:anchor="tab-content-device-recommendations" w:history="1">
         <w:r>
           <w:rPr>
             <w:rStyle w:val="Hyperlink"/>
@@ -1654,7 +1618,7 @@
         </w:rPr>
         <w:t xml:space="preserve"> for detailed requirements. If you use assistive technology or believe that our platforms might be a barrier to participating, please contact </w:t>
       </w:r>
-      <w:hyperlink r:id="rId17" w:history="1">
+      <w:hyperlink r:id="rId16" w:history="1">
         <w:r>
           <w:rPr>
             <w:rStyle w:val="Hyperlink"/>
@@ -1671,7 +1635,7 @@
         </w:rPr>
         <w:t xml:space="preserve">, </w:t>
       </w:r>
-      <w:hyperlink r:id="rId18" w:history="1">
+      <w:hyperlink r:id="rId17" w:history="1">
         <w:r>
           <w:rPr>
             <w:rStyle w:val="Hyperlink"/>
@@ -1796,119 +1760,17 @@
     </w:p>
     <w:p>
       <w:pPr>
+        <w:rPr>
+          <w:rFonts w:asciiTheme="minorHAnsi" w:hAnsiTheme="minorHAnsi" w:cstheme="minorHAnsi"/>
+          <w:lang w:val="en-CA"/>
+        </w:rPr>
+      </w:pPr>
+    </w:p>
+    <w:p>
+      <w:pPr>
         <w:pStyle w:val="Heading3"/>
         <w:rPr>
           <w:rFonts w:asciiTheme="minorHAnsi" w:hAnsiTheme="minorHAnsi" w:cstheme="minorHAnsi"/>
-          <w:szCs w:val="26"/>
-          <w:lang w:val="en-CA"/>
-        </w:rPr>
-      </w:pPr>
-      <w:r>
-        <w:rPr>
-          <w:rFonts w:asciiTheme="minorHAnsi" w:hAnsiTheme="minorHAnsi" w:cstheme="minorHAnsi"/>
-          <w:szCs w:val="26"/>
-          <w:lang w:val="en-CA"/>
-        </w:rPr>
-        <w:t>Communication:</w:t>
-      </w:r>
-    </w:p>
-    <w:p>
-      <w:pPr>
-        <w:rPr>
-          <w:rFonts w:asciiTheme="minorHAnsi" w:hAnsiTheme="minorHAnsi" w:cstheme="minorHAnsi"/>
-          <w:lang w:val="en-CA"/>
-        </w:rPr>
-      </w:pPr>
-      <w:r>
-        <w:rPr>
-          <w:rFonts w:asciiTheme="minorHAnsi" w:hAnsiTheme="minorHAnsi" w:cstheme="minorHAnsi"/>
-          <w:lang w:val="en-CA"/>
-        </w:rPr>
-        <w:t xml:space="preserve">For e-mail communications, </w:t>
-      </w:r>
-      <w:hyperlink r:id="rId19" w:history="1">
-        <w:r>
-          <w:rPr>
-            <w:rStyle w:val="Hyperlink"/>
-            <w:rFonts w:asciiTheme="minorHAnsi" w:hAnsiTheme="minorHAnsi" w:cstheme="minorHAnsi"/>
-            <w:lang w:val="en-CA"/>
-          </w:rPr>
-          <w:t>Avenue to Learn</w:t>
-        </w:r>
-      </w:hyperlink>
-      <w:r>
-        <w:rPr>
-          <w:rFonts w:asciiTheme="minorHAnsi" w:hAnsiTheme="minorHAnsi" w:cstheme="minorHAnsi"/>
-          <w:lang w:val="en-CA"/>
-        </w:rPr>
-        <w:t xml:space="preserve"> is preferred. When sending an email, write in the subject line </w:t>
-      </w:r>
-      <w:r>
-        <w:rPr>
-          <w:rFonts w:asciiTheme="minorHAnsi" w:hAnsiTheme="minorHAnsi" w:cstheme="minorHAnsi"/>
-          <w:b/>
-          <w:bCs/>
-          <w:lang w:val="en-CA"/>
-        </w:rPr>
-        <w:t>STATS</w:t>
-      </w:r>
-      <w:r>
-        <w:rPr>
-          <w:rFonts w:asciiTheme="minorHAnsi" w:hAnsiTheme="minorHAnsi" w:cstheme="minorHAnsi"/>
-          <w:b/>
-          <w:bCs/>
-          <w:lang w:val="en-CA"/>
-        </w:rPr>
-        <w:t>/CSE</w:t>
-      </w:r>
-      <w:r>
-        <w:rPr>
-          <w:rFonts w:asciiTheme="minorHAnsi" w:hAnsiTheme="minorHAnsi" w:cstheme="minorHAnsi"/>
-          <w:b/>
-          <w:bCs/>
-          <w:lang w:val="en-CA"/>
-        </w:rPr>
-        <w:t>780-T</w:t>
-      </w:r>
-      <w:r>
-        <w:rPr>
-          <w:rFonts w:asciiTheme="minorHAnsi" w:hAnsiTheme="minorHAnsi" w:cstheme="minorHAnsi"/>
-          <w:b/>
-          <w:bCs/>
-          <w:lang w:val="en-CA"/>
-        </w:rPr>
-        <w:t>1</w:t>
-      </w:r>
-      <w:r>
-        <w:rPr>
-          <w:rFonts w:asciiTheme="minorHAnsi" w:hAnsiTheme="minorHAnsi" w:cstheme="minorHAnsi"/>
-          <w:b/>
-          <w:bCs/>
-          <w:lang w:val="en-CA"/>
-        </w:rPr>
-        <w:t xml:space="preserve">. </w:t>
-      </w:r>
-      <w:r>
-        <w:rPr>
-          <w:rFonts w:asciiTheme="minorHAnsi" w:hAnsiTheme="minorHAnsi" w:cstheme="minorHAnsi"/>
-          <w:lang w:val="en-CA"/>
-        </w:rPr>
-        <w:t xml:space="preserve">Should we need to communicate with you about individual matters, we will send it to your Avenue to Learn account. You should monitor this account regularly. </w:t>
-      </w:r>
-    </w:p>
-    <w:p>
-      <w:pPr>
-        <w:rPr>
-          <w:rFonts w:asciiTheme="minorHAnsi" w:hAnsiTheme="minorHAnsi" w:cstheme="minorHAnsi"/>
-          <w:lang w:val="en-CA"/>
-        </w:rPr>
-      </w:pPr>
-    </w:p>
-    <w:p>
-      <w:pPr>
-        <w:pStyle w:val="Heading2"/>
-        <w:rPr>
-          <w:rFonts w:asciiTheme="minorHAnsi" w:hAnsiTheme="minorHAnsi" w:cstheme="minorHAnsi"/>
         </w:rPr>
       </w:pPr>
       <w:bookmarkStart w:id="5" w:name="_Hlk45874459"/>
@@ -1916,20 +1778,6 @@
         <w:rPr>
           <w:rFonts w:asciiTheme="minorHAnsi" w:hAnsiTheme="minorHAnsi" w:cstheme="minorHAnsi"/>
         </w:rPr>
-        <w:t xml:space="preserve">Materials &amp; Fees </w:t>
-      </w:r>
-    </w:p>
-    <w:p>
-      <w:pPr>
-        <w:pStyle w:val="Heading3"/>
-        <w:rPr>
-          <w:rFonts w:asciiTheme="minorHAnsi" w:hAnsiTheme="minorHAnsi" w:cstheme="minorHAnsi"/>
-        </w:rPr>
-      </w:pPr>
-      <w:r>
-        <w:rPr>
-          <w:rFonts w:asciiTheme="minorHAnsi" w:hAnsiTheme="minorHAnsi" w:cstheme="minorHAnsi"/>
-        </w:rPr>
         <w:t>Required Materials/ Resources</w:t>
       </w:r>
       <w:r>
@@ -1938,829 +1786,68 @@
         </w:rPr>
         <w:t>:</w:t>
       </w:r>
+    </w:p>
+    <w:p>
+      <w:pPr>
+        <w:rPr>
+          <w:rFonts w:asciiTheme="minorHAnsi" w:hAnsiTheme="minorHAnsi" w:cstheme="minorHAnsi"/>
+        </w:rPr>
+      </w:pPr>
+      <w:r>
+        <w:rPr>
+          <w:rFonts w:asciiTheme="minorHAnsi" w:hAnsiTheme="minorHAnsi" w:cstheme="minorHAnsi"/>
+        </w:rPr>
+        <w:t xml:space="preserve">Reading lists are </w:t>
+      </w:r>
+      <w:r>
+        <w:rPr>
+          <w:rFonts w:asciiTheme="minorHAnsi" w:hAnsiTheme="minorHAnsi" w:cstheme="minorHAnsi"/>
+        </w:rPr>
+        <w:t>selected during weekly meetings.</w:t>
+      </w:r>
+    </w:p>
+    <w:p>
+      <w:pPr>
+        <w:rPr>
+          <w:rFonts w:asciiTheme="minorHAnsi" w:hAnsiTheme="minorHAnsi" w:cstheme="minorHAnsi"/>
+        </w:rPr>
+      </w:pPr>
     </w:p>
     <w:p>
       <w:pPr>
         <w:pStyle w:val="ListParagraph"/>
         <w:numPr>
           <w:ilvl w:val="0"/>
-          <w:numId w:val="4"/>
+          <w:numId w:val="26"/>
         </w:numPr>
-        <w:ind w:left="450"/>
-        <w:rPr>
-          <w:rFonts w:asciiTheme="minorHAnsi" w:hAnsiTheme="minorHAnsi" w:cstheme="minorHAnsi"/>
-          <w:lang w:val="en-CA"/>
-        </w:rPr>
-      </w:pPr>
-      <w:r>
-        <w:rPr>
-          <w:rFonts w:asciiTheme="minorHAnsi" w:hAnsiTheme="minorHAnsi" w:cstheme="minorHAnsi"/>
-          <w:lang w:val="en-CA"/>
-        </w:rPr>
-        <w:t>Lecture notes (</w:t>
+        <w:rPr>
+          <w:rFonts w:asciiTheme="minorHAnsi" w:hAnsiTheme="minorHAnsi" w:cstheme="minorHAnsi"/>
+        </w:rPr>
+      </w:pPr>
+      <w:r>
+        <w:rPr>
+          <w:rFonts w:asciiTheme="minorHAnsi" w:hAnsiTheme="minorHAnsi" w:cstheme="minorHAnsi"/>
+        </w:rPr>
+        <w:t xml:space="preserve">BDA3: Bayesian Data Analysis, Gelman, Carlin, Stern, Dunson, </w:t>
       </w:r>
       <w:proofErr w:type="spellStart"/>
       <w:r>
         <w:rPr>
           <w:rFonts w:asciiTheme="minorHAnsi" w:hAnsiTheme="minorHAnsi" w:cstheme="minorHAnsi"/>
-          <w:lang w:val="en-CA"/>
-        </w:rPr>
-        <w:t>RMarkdown</w:t>
+        </w:rPr>
+        <w:t>Vehtari</w:t>
       </w:r>
       <w:proofErr w:type="spellEnd"/>
       <w:r>
         <w:rPr>
           <w:rFonts w:asciiTheme="minorHAnsi" w:hAnsiTheme="minorHAnsi" w:cstheme="minorHAnsi"/>
-          <w:lang w:val="en-CA"/>
-        </w:rPr>
-        <w:t xml:space="preserve"> and PDFs) and </w:t>
-      </w:r>
-      <w:r>
-        <w:rPr>
-          <w:rFonts w:asciiTheme="minorHAnsi" w:hAnsiTheme="minorHAnsi" w:cstheme="minorHAnsi"/>
-          <w:lang w:val="en-CA"/>
-        </w:rPr>
-        <w:t>labs</w:t>
-      </w:r>
-      <w:r>
-        <w:rPr>
-          <w:rFonts w:asciiTheme="minorHAnsi" w:hAnsiTheme="minorHAnsi" w:cstheme="minorHAnsi"/>
-          <w:lang w:val="en-CA"/>
-        </w:rPr>
-        <w:t xml:space="preserve"> (</w:t>
-      </w:r>
-      <w:proofErr w:type="spellStart"/>
-      <w:r>
-        <w:rPr>
-          <w:rFonts w:asciiTheme="minorHAnsi" w:hAnsiTheme="minorHAnsi" w:cstheme="minorHAnsi"/>
-          <w:lang w:val="en-CA"/>
-        </w:rPr>
-        <w:t>RMarkdown</w:t>
-      </w:r>
-      <w:proofErr w:type="spellEnd"/>
-      <w:r>
-        <w:rPr>
-          <w:rFonts w:asciiTheme="minorHAnsi" w:hAnsiTheme="minorHAnsi" w:cstheme="minorHAnsi"/>
-          <w:lang w:val="en-CA"/>
-        </w:rPr>
-        <w:t xml:space="preserve">) will be posted on </w:t>
-      </w:r>
-      <w:r>
-        <w:rPr>
-          <w:rFonts w:asciiTheme="minorHAnsi" w:hAnsiTheme="minorHAnsi" w:cstheme="minorHAnsi"/>
-          <w:color w:val="0E101A"/>
-        </w:rPr>
-        <w:t>Avenue to Learn</w:t>
-      </w:r>
-      <w:r>
-        <w:rPr>
-          <w:rFonts w:asciiTheme="minorHAnsi" w:hAnsiTheme="minorHAnsi" w:cstheme="minorHAnsi"/>
-          <w:lang w:val="en-CA"/>
-        </w:rPr>
-        <w:t>.</w:t>
+        </w:rPr>
+        <w:t>, Rubin.</w:t>
       </w:r>
     </w:p>
     <w:p>
       <w:pPr>
         <w:pStyle w:val="ListParagraph"/>
-        <w:numPr>
-          <w:ilvl w:val="0"/>
-          <w:numId w:val="4"/>
-        </w:numPr>
-        <w:ind w:left="450"/>
-        <w:rPr>
-          <w:rFonts w:asciiTheme="minorHAnsi" w:hAnsiTheme="minorHAnsi" w:cstheme="minorHAnsi"/>
-          <w:lang w:val="en-CA"/>
-        </w:rPr>
-      </w:pPr>
-      <w:r>
-        <w:rPr>
-          <w:rFonts w:asciiTheme="minorHAnsi" w:hAnsiTheme="minorHAnsi" w:cstheme="minorHAnsi"/>
-        </w:rPr>
-        <w:t>Texts from which some readings will be taken</w:t>
-      </w:r>
-      <w:r>
-        <w:rPr>
-          <w:rFonts w:asciiTheme="minorHAnsi" w:hAnsiTheme="minorHAnsi" w:cstheme="minorHAnsi"/>
-          <w:lang w:val="en-CA"/>
-        </w:rPr>
-        <w:t xml:space="preserve">: </w:t>
-      </w:r>
-    </w:p>
-    <w:p>
-      <w:pPr>
-        <w:pStyle w:val="ListParagraph"/>
-        <w:numPr>
-          <w:ilvl w:val="0"/>
-          <w:numId w:val="3"/>
-        </w:numPr>
-        <w:rPr>
-          <w:rFonts w:asciiTheme="minorHAnsi" w:hAnsiTheme="minorHAnsi" w:cstheme="minorHAnsi"/>
-        </w:rPr>
-      </w:pPr>
-      <w:r>
-        <w:rPr>
-          <w:rFonts w:asciiTheme="minorHAnsi" w:hAnsiTheme="minorHAnsi" w:cstheme="minorHAnsi"/>
-          <w:b/>
-          <w:bCs/>
-        </w:rPr>
-        <w:lastRenderedPageBreak/>
-        <w:t>ISLR</w:t>
-      </w:r>
-      <w:r>
-        <w:rPr>
-          <w:rFonts w:asciiTheme="minorHAnsi" w:hAnsiTheme="minorHAnsi" w:cstheme="minorHAnsi"/>
-        </w:rPr>
-        <w:t xml:space="preserve">: </w:t>
-      </w:r>
-      <w:hyperlink r:id="rId20" w:history="1">
-        <w:r>
-          <w:rPr>
-            <w:rStyle w:val="Hyperlink"/>
-            <w:rFonts w:asciiTheme="minorHAnsi" w:hAnsiTheme="minorHAnsi" w:cstheme="minorHAnsi"/>
-            <w:i/>
-            <w:iCs/>
-          </w:rPr>
-          <w:t>An Introduction to Statistical Learning with Applications in R</w:t>
-        </w:r>
-      </w:hyperlink>
-      <w:r>
-        <w:rPr>
-          <w:rStyle w:val="Hyperlink"/>
-          <w:rFonts w:asciiTheme="minorHAnsi" w:hAnsiTheme="minorHAnsi" w:cstheme="minorHAnsi"/>
-          <w:i/>
-          <w:iCs/>
-        </w:rPr>
-        <w:t xml:space="preserve"> </w:t>
-      </w:r>
-      <w:r>
-        <w:rPr>
-          <w:rFonts w:asciiTheme="minorHAnsi" w:hAnsiTheme="minorHAnsi" w:cstheme="minorHAnsi"/>
-        </w:rPr>
-        <w:t xml:space="preserve">by Gareth James, Daniela Witten, Trevor Hastie, and Robert </w:t>
-      </w:r>
-      <w:proofErr w:type="spellStart"/>
-      <w:r>
-        <w:rPr>
-          <w:rFonts w:asciiTheme="minorHAnsi" w:hAnsiTheme="minorHAnsi" w:cstheme="minorHAnsi"/>
-        </w:rPr>
-        <w:t>Tibshirani</w:t>
-      </w:r>
-      <w:proofErr w:type="spellEnd"/>
-      <w:r>
-        <w:rPr>
-          <w:rFonts w:asciiTheme="minorHAnsi" w:hAnsiTheme="minorHAnsi" w:cstheme="minorHAnsi"/>
-        </w:rPr>
-        <w:t xml:space="preserve"> (Springer, 2nd ed., 2021).</w:t>
-      </w:r>
-    </w:p>
-    <w:p>
-      <w:pPr>
-        <w:numPr>
-          <w:ilvl w:val="0"/>
-          <w:numId w:val="3"/>
-        </w:numPr>
-        <w:spacing w:line="360" w:lineRule="atLeast"/>
-        <w:rPr>
-          <w:rFonts w:asciiTheme="minorHAnsi" w:hAnsiTheme="minorHAnsi" w:cstheme="minorHAnsi"/>
-          <w:color w:val="000000"/>
-          <w:spacing w:val="3"/>
-        </w:rPr>
-      </w:pPr>
-      <w:r>
-        <w:rPr>
-          <w:rStyle w:val="Strong"/>
-          <w:rFonts w:asciiTheme="minorHAnsi" w:hAnsiTheme="minorHAnsi" w:cstheme="minorHAnsi"/>
-          <w:color w:val="000000"/>
-          <w:spacing w:val="3"/>
-          <w:bdr w:val="none" w:sz="0" w:space="0" w:color="auto" w:frame="1"/>
-        </w:rPr>
-        <w:t>CASI</w:t>
-      </w:r>
-      <w:r>
-        <w:rPr>
-          <w:rFonts w:asciiTheme="minorHAnsi" w:hAnsiTheme="minorHAnsi" w:cstheme="minorHAnsi"/>
-          <w:color w:val="000000"/>
-          <w:spacing w:val="3"/>
-          <w:bdr w:val="none" w:sz="0" w:space="0" w:color="auto" w:frame="1"/>
-        </w:rPr>
-        <w:t>: </w:t>
-      </w:r>
-      <w:hyperlink r:id="rId21" w:tgtFrame="_blank" w:history="1">
-        <w:r>
-          <w:rPr>
-            <w:rStyle w:val="Emphasis"/>
-            <w:rFonts w:asciiTheme="minorHAnsi" w:hAnsiTheme="minorHAnsi" w:cstheme="minorHAnsi"/>
-            <w:color w:val="1F3864" w:themeColor="accent1" w:themeShade="80"/>
-            <w:spacing w:val="3"/>
-            <w:u w:val="single"/>
-            <w:bdr w:val="none" w:sz="0" w:space="0" w:color="auto" w:frame="1"/>
-          </w:rPr>
-          <w:t>Computer Age Statistical Inference</w:t>
-        </w:r>
-      </w:hyperlink>
-      <w:r>
-        <w:rPr>
-          <w:rFonts w:asciiTheme="minorHAnsi" w:hAnsiTheme="minorHAnsi" w:cstheme="minorHAnsi"/>
-          <w:color w:val="4472C4" w:themeColor="accent1"/>
-          <w:spacing w:val="3"/>
-          <w:bdr w:val="none" w:sz="0" w:space="0" w:color="auto" w:frame="1"/>
-        </w:rPr>
-        <w:t> </w:t>
-      </w:r>
-      <w:r>
-        <w:rPr>
-          <w:rFonts w:asciiTheme="minorHAnsi" w:hAnsiTheme="minorHAnsi" w:cstheme="minorHAnsi"/>
-          <w:color w:val="000000"/>
-          <w:spacing w:val="3"/>
-          <w:bdr w:val="none" w:sz="0" w:space="0" w:color="auto" w:frame="1"/>
-        </w:rPr>
-        <w:t xml:space="preserve">by Bradly </w:t>
-      </w:r>
-      <w:proofErr w:type="spellStart"/>
-      <w:r>
-        <w:rPr>
-          <w:rFonts w:asciiTheme="minorHAnsi" w:hAnsiTheme="minorHAnsi" w:cstheme="minorHAnsi"/>
-          <w:color w:val="000000"/>
-          <w:spacing w:val="3"/>
-          <w:bdr w:val="none" w:sz="0" w:space="0" w:color="auto" w:frame="1"/>
-        </w:rPr>
-        <w:t>Efron</w:t>
-      </w:r>
-      <w:proofErr w:type="spellEnd"/>
-      <w:r>
-        <w:rPr>
-          <w:rFonts w:asciiTheme="minorHAnsi" w:hAnsiTheme="minorHAnsi" w:cstheme="minorHAnsi"/>
-          <w:color w:val="000000"/>
-          <w:spacing w:val="3"/>
-          <w:bdr w:val="none" w:sz="0" w:space="0" w:color="auto" w:frame="1"/>
-        </w:rPr>
-        <w:t xml:space="preserve"> and Trevor Hastie (Cambridge University Press, 2016 Jul 21).</w:t>
-      </w:r>
-    </w:p>
-    <w:p>
-      <w:pPr>
-        <w:numPr>
-          <w:ilvl w:val="0"/>
-          <w:numId w:val="3"/>
-        </w:numPr>
-        <w:spacing w:line="360" w:lineRule="atLeast"/>
-        <w:rPr>
-          <w:rFonts w:asciiTheme="minorHAnsi" w:hAnsiTheme="minorHAnsi" w:cstheme="minorHAnsi"/>
-          <w:color w:val="000000"/>
-          <w:spacing w:val="3"/>
-        </w:rPr>
-      </w:pPr>
-      <w:r>
-        <w:rPr>
-          <w:rStyle w:val="Strong"/>
-          <w:rFonts w:asciiTheme="minorHAnsi" w:hAnsiTheme="minorHAnsi" w:cstheme="minorHAnsi"/>
-          <w:color w:val="000000"/>
-          <w:spacing w:val="3"/>
-          <w:bdr w:val="none" w:sz="0" w:space="0" w:color="auto" w:frame="1"/>
-        </w:rPr>
-        <w:t>MSMB</w:t>
-      </w:r>
-      <w:r>
-        <w:rPr>
-          <w:rFonts w:asciiTheme="minorHAnsi" w:hAnsiTheme="minorHAnsi" w:cstheme="minorHAnsi"/>
-        </w:rPr>
-        <w:t>:</w:t>
-      </w:r>
-      <w:r>
-        <w:rPr>
-          <w:rFonts w:asciiTheme="minorHAnsi" w:hAnsiTheme="minorHAnsi" w:cstheme="minorHAnsi"/>
-          <w:color w:val="000000"/>
-          <w:spacing w:val="3"/>
-        </w:rPr>
-        <w:t xml:space="preserve"> </w:t>
-      </w:r>
-      <w:hyperlink r:id="rId22" w:history="1">
-        <w:r>
-          <w:rPr>
-            <w:rStyle w:val="Hyperlink"/>
-            <w:rFonts w:asciiTheme="minorHAnsi" w:hAnsiTheme="minorHAnsi" w:cstheme="minorHAnsi"/>
-            <w:i/>
-            <w:iCs/>
-            <w:spacing w:val="3"/>
-          </w:rPr>
-          <w:t>Modern Statistics for Modern Biology</w:t>
-        </w:r>
-      </w:hyperlink>
-      <w:r>
-        <w:rPr>
-          <w:rFonts w:asciiTheme="minorHAnsi" w:hAnsiTheme="minorHAnsi" w:cstheme="minorHAnsi"/>
-          <w:color w:val="000000"/>
-          <w:spacing w:val="3"/>
-        </w:rPr>
-        <w:t xml:space="preserve"> by Susan Holmes and Wolfgang Huber (</w:t>
-      </w:r>
-      <w:r>
-        <w:rPr>
-          <w:rFonts w:asciiTheme="minorHAnsi" w:hAnsiTheme="minorHAnsi" w:cstheme="minorHAnsi"/>
-          <w:color w:val="000000"/>
-          <w:spacing w:val="3"/>
-          <w:bdr w:val="none" w:sz="0" w:space="0" w:color="auto" w:frame="1"/>
-        </w:rPr>
-        <w:t>Cambridge University Press, 2018, Nov 30).</w:t>
-      </w:r>
-    </w:p>
-    <w:p>
-      <w:pPr>
-        <w:pStyle w:val="ListParagraph"/>
-        <w:rPr>
-          <w:rFonts w:asciiTheme="minorHAnsi" w:hAnsiTheme="minorHAnsi" w:cstheme="minorHAnsi"/>
-          <w:i/>
-          <w:iCs/>
-        </w:rPr>
-      </w:pPr>
-    </w:p>
-    <w:p>
-      <w:pPr>
-        <w:pStyle w:val="ListParagraph"/>
-        <w:numPr>
-          <w:ilvl w:val="0"/>
-          <w:numId w:val="4"/>
-        </w:numPr>
-        <w:ind w:left="450"/>
-        <w:rPr>
-          <w:rFonts w:asciiTheme="minorHAnsi" w:hAnsiTheme="minorHAnsi" w:cstheme="minorHAnsi"/>
-          <w:lang w:val="en-CA"/>
-        </w:rPr>
-      </w:pPr>
-      <w:r>
-        <w:rPr>
-          <w:rFonts w:asciiTheme="minorHAnsi" w:hAnsiTheme="minorHAnsi" w:cstheme="minorHAnsi"/>
-          <w:lang w:val="en-CA"/>
-        </w:rPr>
-        <w:t xml:space="preserve">Other </w:t>
-      </w:r>
-      <w:r>
-        <w:rPr>
-          <w:rFonts w:asciiTheme="minorHAnsi" w:hAnsiTheme="minorHAnsi" w:cstheme="minorHAnsi"/>
-          <w:lang w:val="en-CA"/>
-        </w:rPr>
-        <w:t>useful references</w:t>
-      </w:r>
-      <w:r>
-        <w:rPr>
-          <w:rFonts w:asciiTheme="minorHAnsi" w:hAnsiTheme="minorHAnsi" w:cstheme="minorHAnsi"/>
-          <w:lang w:val="en-CA"/>
-        </w:rPr>
-        <w:t xml:space="preserve">: </w:t>
-      </w:r>
-    </w:p>
-    <w:p>
-      <w:pPr>
-        <w:pStyle w:val="ListParagraph"/>
-        <w:numPr>
-          <w:ilvl w:val="0"/>
-          <w:numId w:val="5"/>
-        </w:numPr>
-        <w:rPr>
-          <w:rFonts w:asciiTheme="minorHAnsi" w:hAnsiTheme="minorHAnsi" w:cstheme="minorHAnsi"/>
-          <w:lang w:val="en-CA"/>
-        </w:rPr>
-      </w:pPr>
-      <w:r>
-        <w:rPr>
-          <w:rFonts w:asciiTheme="minorHAnsi" w:hAnsiTheme="minorHAnsi" w:cstheme="minorHAnsi"/>
-          <w:b/>
-          <w:bCs/>
-        </w:rPr>
-        <w:t>R4DS:</w:t>
-      </w:r>
-      <w:r>
-        <w:rPr>
-          <w:rFonts w:asciiTheme="minorHAnsi" w:hAnsiTheme="minorHAnsi" w:cstheme="minorHAnsi"/>
-        </w:rPr>
-        <w:t xml:space="preserve">  </w:t>
-      </w:r>
-      <w:hyperlink r:id="rId23" w:history="1">
-        <w:r>
-          <w:rPr>
-            <w:rStyle w:val="Hyperlink"/>
-            <w:rFonts w:asciiTheme="minorHAnsi" w:hAnsiTheme="minorHAnsi" w:cstheme="minorHAnsi"/>
-            <w:i/>
-            <w:iCs/>
-            <w:lang w:val="en-CA"/>
-          </w:rPr>
-          <w:t>R for Data Science</w:t>
-        </w:r>
-      </w:hyperlink>
-      <w:r>
-        <w:rPr>
-          <w:rFonts w:asciiTheme="minorHAnsi" w:hAnsiTheme="minorHAnsi" w:cstheme="minorHAnsi"/>
-          <w:i/>
-          <w:iCs/>
-          <w:lang w:val="en-CA"/>
-        </w:rPr>
-        <w:t xml:space="preserve"> </w:t>
-      </w:r>
-      <w:r>
-        <w:rPr>
-          <w:rFonts w:asciiTheme="minorHAnsi" w:hAnsiTheme="minorHAnsi" w:cstheme="minorHAnsi"/>
-          <w:lang w:val="en-CA"/>
-        </w:rPr>
-        <w:t xml:space="preserve">by Garrett </w:t>
-      </w:r>
-      <w:proofErr w:type="spellStart"/>
-      <w:r>
-        <w:rPr>
-          <w:rFonts w:asciiTheme="minorHAnsi" w:hAnsiTheme="minorHAnsi" w:cstheme="minorHAnsi"/>
-          <w:lang w:val="en-CA"/>
-        </w:rPr>
-        <w:t>Grolemund</w:t>
-      </w:r>
-      <w:proofErr w:type="spellEnd"/>
-      <w:r>
-        <w:rPr>
-          <w:rFonts w:asciiTheme="minorHAnsi" w:hAnsiTheme="minorHAnsi" w:cstheme="minorHAnsi"/>
-          <w:lang w:val="en-CA"/>
-        </w:rPr>
-        <w:t xml:space="preserve"> and Hadley Wickham. </w:t>
-      </w:r>
-    </w:p>
-    <w:p>
-      <w:pPr>
-        <w:pStyle w:val="ListParagraph"/>
-        <w:numPr>
-          <w:ilvl w:val="0"/>
-          <w:numId w:val="5"/>
-        </w:numPr>
-        <w:rPr>
-          <w:rFonts w:asciiTheme="minorHAnsi" w:hAnsiTheme="minorHAnsi" w:cstheme="minorHAnsi"/>
-          <w:lang w:val="en-CA"/>
-        </w:rPr>
-      </w:pPr>
-      <w:hyperlink r:id="rId24" w:history="1">
-        <w:r>
-          <w:rPr>
-            <w:rStyle w:val="Hyperlink"/>
-            <w:rFonts w:asciiTheme="minorHAnsi" w:hAnsiTheme="minorHAnsi" w:cstheme="minorHAnsi"/>
-            <w:i/>
-            <w:iCs/>
-          </w:rPr>
-          <w:t>R Markdown Cookbook</w:t>
-        </w:r>
-      </w:hyperlink>
-      <w:r>
-        <w:rPr>
-          <w:rFonts w:asciiTheme="minorHAnsi" w:hAnsiTheme="minorHAnsi" w:cstheme="minorHAnsi"/>
-          <w:i/>
-          <w:iCs/>
-          <w:lang w:val="en-CA"/>
-        </w:rPr>
-        <w:t xml:space="preserve"> </w:t>
-      </w:r>
-      <w:r>
-        <w:rPr>
-          <w:rFonts w:asciiTheme="minorHAnsi" w:hAnsiTheme="minorHAnsi" w:cstheme="minorHAnsi"/>
-          <w:lang w:val="en-CA"/>
-        </w:rPr>
-        <w:t xml:space="preserve">by </w:t>
-      </w:r>
-      <w:proofErr w:type="spellStart"/>
-      <w:r>
-        <w:rPr>
-          <w:rFonts w:asciiTheme="minorHAnsi" w:hAnsiTheme="minorHAnsi" w:cstheme="minorHAnsi"/>
-          <w:lang w:val="en-CA"/>
-        </w:rPr>
-        <w:t>Yihui</w:t>
-      </w:r>
-      <w:proofErr w:type="spellEnd"/>
-      <w:r>
-        <w:rPr>
-          <w:rFonts w:asciiTheme="minorHAnsi" w:hAnsiTheme="minorHAnsi" w:cstheme="minorHAnsi"/>
-          <w:lang w:val="en-CA"/>
-        </w:rPr>
-        <w:t xml:space="preserve"> </w:t>
-      </w:r>
-      <w:proofErr w:type="spellStart"/>
-      <w:r>
-        <w:rPr>
-          <w:rFonts w:asciiTheme="minorHAnsi" w:hAnsiTheme="minorHAnsi" w:cstheme="minorHAnsi"/>
-          <w:lang w:val="en-CA"/>
-        </w:rPr>
-        <w:t>Xie</w:t>
-      </w:r>
-      <w:proofErr w:type="spellEnd"/>
-      <w:r>
-        <w:rPr>
-          <w:rFonts w:asciiTheme="minorHAnsi" w:hAnsiTheme="minorHAnsi" w:cstheme="minorHAnsi"/>
-          <w:lang w:val="en-CA"/>
-        </w:rPr>
-        <w:t xml:space="preserve">, Christophe </w:t>
-      </w:r>
-      <w:proofErr w:type="spellStart"/>
-      <w:r>
-        <w:rPr>
-          <w:rFonts w:asciiTheme="minorHAnsi" w:hAnsiTheme="minorHAnsi" w:cstheme="minorHAnsi"/>
-          <w:lang w:val="en-CA"/>
-        </w:rPr>
-        <w:t>Dervieux</w:t>
-      </w:r>
-      <w:proofErr w:type="spellEnd"/>
-      <w:r>
-        <w:rPr>
-          <w:rFonts w:asciiTheme="minorHAnsi" w:hAnsiTheme="minorHAnsi" w:cstheme="minorHAnsi"/>
-          <w:lang w:val="en-CA"/>
-        </w:rPr>
-        <w:t xml:space="preserve">, Emily </w:t>
-      </w:r>
-      <w:proofErr w:type="spellStart"/>
-      <w:r>
-        <w:rPr>
-          <w:rFonts w:asciiTheme="minorHAnsi" w:hAnsiTheme="minorHAnsi" w:cstheme="minorHAnsi"/>
-          <w:lang w:val="en-CA"/>
-        </w:rPr>
-        <w:t>Riederer</w:t>
-      </w:r>
-      <w:proofErr w:type="spellEnd"/>
-      <w:r>
-        <w:rPr>
-          <w:rFonts w:asciiTheme="minorHAnsi" w:hAnsiTheme="minorHAnsi" w:cstheme="minorHAnsi"/>
-          <w:lang w:val="en-CA"/>
-        </w:rPr>
-        <w:t>.</w:t>
-      </w:r>
-    </w:p>
-    <w:p>
-      <w:pPr>
-        <w:numPr>
-          <w:ilvl w:val="0"/>
-          <w:numId w:val="5"/>
-        </w:numPr>
-        <w:spacing w:line="360" w:lineRule="atLeast"/>
-        <w:rPr>
-          <w:rFonts w:asciiTheme="minorHAnsi" w:hAnsiTheme="minorHAnsi" w:cstheme="minorHAnsi"/>
-          <w:color w:val="000000"/>
-          <w:spacing w:val="3"/>
-        </w:rPr>
-      </w:pPr>
-      <w:hyperlink r:id="rId25" w:tgtFrame="_blank" w:history="1">
-        <w:r>
-          <w:rPr>
-            <w:rFonts w:asciiTheme="minorHAnsi" w:hAnsiTheme="minorHAnsi" w:cstheme="minorHAnsi"/>
-            <w:i/>
-            <w:iCs/>
-            <w:color w:val="004489"/>
-            <w:spacing w:val="3"/>
-            <w:u w:val="single"/>
-            <w:bdr w:val="none" w:sz="0" w:space="0" w:color="auto" w:frame="1"/>
-          </w:rPr>
-          <w:t xml:space="preserve">Happy Git and </w:t>
-        </w:r>
-        <w:proofErr w:type="spellStart"/>
-        <w:r>
-          <w:rPr>
-            <w:rFonts w:asciiTheme="minorHAnsi" w:hAnsiTheme="minorHAnsi" w:cstheme="minorHAnsi"/>
-            <w:i/>
-            <w:iCs/>
-            <w:color w:val="004489"/>
-            <w:spacing w:val="3"/>
-            <w:u w:val="single"/>
-            <w:bdr w:val="none" w:sz="0" w:space="0" w:color="auto" w:frame="1"/>
-          </w:rPr>
-          <w:t>Github</w:t>
-        </w:r>
-        <w:proofErr w:type="spellEnd"/>
-        <w:r>
-          <w:rPr>
-            <w:rFonts w:asciiTheme="minorHAnsi" w:hAnsiTheme="minorHAnsi" w:cstheme="minorHAnsi"/>
-            <w:i/>
-            <w:iCs/>
-            <w:color w:val="004489"/>
-            <w:spacing w:val="3"/>
-            <w:u w:val="single"/>
-            <w:bdr w:val="none" w:sz="0" w:space="0" w:color="auto" w:frame="1"/>
-          </w:rPr>
-          <w:t xml:space="preserve"> for the </w:t>
-        </w:r>
-        <w:proofErr w:type="spellStart"/>
-        <w:r>
-          <w:rPr>
-            <w:rFonts w:asciiTheme="minorHAnsi" w:hAnsiTheme="minorHAnsi" w:cstheme="minorHAnsi"/>
-            <w:i/>
-            <w:iCs/>
-            <w:color w:val="004489"/>
-            <w:spacing w:val="3"/>
-            <w:u w:val="single"/>
-            <w:bdr w:val="none" w:sz="0" w:space="0" w:color="auto" w:frame="1"/>
-          </w:rPr>
-          <w:t>UseR</w:t>
-        </w:r>
-        <w:proofErr w:type="spellEnd"/>
-      </w:hyperlink>
-      <w:r>
-        <w:rPr>
-          <w:rFonts w:asciiTheme="minorHAnsi" w:hAnsiTheme="minorHAnsi" w:cstheme="minorHAnsi"/>
-          <w:color w:val="000000"/>
-          <w:spacing w:val="3"/>
-          <w:bdr w:val="none" w:sz="0" w:space="0" w:color="auto" w:frame="1"/>
-        </w:rPr>
-        <w:t> by Jenny Bryan.</w:t>
-      </w:r>
-    </w:p>
-    <w:p>
-      <w:pPr>
-        <w:pStyle w:val="ListParagraph"/>
-        <w:numPr>
-          <w:ilvl w:val="0"/>
-          <w:numId w:val="5"/>
-        </w:numPr>
-        <w:rPr>
-          <w:rFonts w:asciiTheme="minorHAnsi" w:hAnsiTheme="minorHAnsi" w:cstheme="minorHAnsi"/>
-        </w:rPr>
-      </w:pPr>
-      <w:r>
-        <w:rPr>
-          <w:rFonts w:asciiTheme="minorHAnsi" w:hAnsiTheme="minorHAnsi" w:cstheme="minorHAnsi"/>
-          <w:b/>
-          <w:bCs/>
-          <w:lang w:val="en-CA"/>
-        </w:rPr>
-        <w:t>ESL</w:t>
-      </w:r>
-      <w:r>
-        <w:rPr>
-          <w:rFonts w:asciiTheme="minorHAnsi" w:hAnsiTheme="minorHAnsi" w:cstheme="minorHAnsi"/>
-          <w:lang w:val="en-CA"/>
-        </w:rPr>
-        <w:t xml:space="preserve">: </w:t>
-      </w:r>
-      <w:hyperlink r:id="rId26" w:history="1">
-        <w:r>
-          <w:rPr>
-            <w:rStyle w:val="Hyperlink"/>
-            <w:rFonts w:asciiTheme="minorHAnsi" w:hAnsiTheme="minorHAnsi" w:cstheme="minorHAnsi"/>
-            <w:i/>
-            <w:iCs/>
-          </w:rPr>
-          <w:t>Elements of Statistical Learning</w:t>
-        </w:r>
-      </w:hyperlink>
-      <w:r>
-        <w:rPr>
-          <w:rFonts w:asciiTheme="minorHAnsi" w:hAnsiTheme="minorHAnsi" w:cstheme="minorHAnsi"/>
-          <w:lang w:val="en-CA"/>
-        </w:rPr>
-        <w:t xml:space="preserve"> </w:t>
-      </w:r>
-      <w:r>
-        <w:rPr>
-          <w:rFonts w:asciiTheme="minorHAnsi" w:hAnsiTheme="minorHAnsi" w:cstheme="minorHAnsi"/>
-        </w:rPr>
-        <w:t xml:space="preserve">by Trevor Hastie, Robert </w:t>
-      </w:r>
-      <w:proofErr w:type="spellStart"/>
-      <w:r>
-        <w:rPr>
-          <w:rFonts w:asciiTheme="minorHAnsi" w:hAnsiTheme="minorHAnsi" w:cstheme="minorHAnsi"/>
-        </w:rPr>
-        <w:t>Tibshirani</w:t>
-      </w:r>
-      <w:proofErr w:type="spellEnd"/>
-      <w:r>
-        <w:rPr>
-          <w:rFonts w:asciiTheme="minorHAnsi" w:hAnsiTheme="minorHAnsi" w:cstheme="minorHAnsi"/>
-        </w:rPr>
-        <w:t>, Jerome Friedman</w:t>
-      </w:r>
-      <w:r>
-        <w:rPr>
-          <w:rFonts w:asciiTheme="minorHAnsi" w:hAnsiTheme="minorHAnsi" w:cstheme="minorHAnsi"/>
-          <w:lang w:val="en-CA"/>
-        </w:rPr>
-        <w:t xml:space="preserve"> (Springer, Corrected 12</w:t>
-      </w:r>
-      <w:r>
-        <w:rPr>
-          <w:rFonts w:asciiTheme="minorHAnsi" w:hAnsiTheme="minorHAnsi" w:cstheme="minorHAnsi"/>
-          <w:vertAlign w:val="superscript"/>
-          <w:lang w:val="en-CA"/>
-        </w:rPr>
-        <w:t>th</w:t>
-      </w:r>
-      <w:r>
-        <w:rPr>
-          <w:rFonts w:asciiTheme="minorHAnsi" w:hAnsiTheme="minorHAnsi" w:cstheme="minorHAnsi"/>
-          <w:lang w:val="en-CA"/>
-        </w:rPr>
-        <w:t xml:space="preserve"> printing, 2017). </w:t>
-      </w:r>
-    </w:p>
-    <w:p>
-      <w:pPr>
-        <w:pStyle w:val="ListParagraph"/>
-        <w:numPr>
-          <w:ilvl w:val="0"/>
-          <w:numId w:val="5"/>
-        </w:numPr>
-        <w:rPr>
-          <w:rFonts w:asciiTheme="minorHAnsi" w:hAnsiTheme="minorHAnsi" w:cstheme="minorHAnsi"/>
-          <w:i/>
-          <w:iCs/>
-        </w:rPr>
-      </w:pPr>
-      <w:r>
-        <w:rPr>
-          <w:rFonts w:asciiTheme="minorHAnsi" w:hAnsiTheme="minorHAnsi" w:cstheme="minorHAnsi"/>
-          <w:b/>
-          <w:bCs/>
-        </w:rPr>
-        <w:t>PDS</w:t>
-      </w:r>
-      <w:r>
-        <w:rPr>
-          <w:rFonts w:asciiTheme="minorHAnsi" w:hAnsiTheme="minorHAnsi" w:cstheme="minorHAnsi"/>
-        </w:rPr>
-        <w:t xml:space="preserve">: </w:t>
-      </w:r>
-      <w:hyperlink r:id="rId27" w:history="1">
-        <w:r>
-          <w:rPr>
-            <w:rStyle w:val="Hyperlink"/>
-            <w:rFonts w:asciiTheme="minorHAnsi" w:hAnsiTheme="minorHAnsi" w:cstheme="minorHAnsi"/>
-            <w:i/>
-            <w:iCs/>
-          </w:rPr>
-          <w:t>Python Data Science Handbook</w:t>
-        </w:r>
-      </w:hyperlink>
-      <w:r>
-        <w:rPr>
-          <w:rFonts w:asciiTheme="minorHAnsi" w:hAnsiTheme="minorHAnsi" w:cstheme="minorHAnsi"/>
-        </w:rPr>
-        <w:t xml:space="preserve"> by Jake </w:t>
-      </w:r>
-      <w:proofErr w:type="spellStart"/>
-      <w:r>
-        <w:rPr>
-          <w:rFonts w:asciiTheme="minorHAnsi" w:hAnsiTheme="minorHAnsi" w:cstheme="minorHAnsi"/>
-        </w:rPr>
-        <w:t>VanderPlas</w:t>
-      </w:r>
-      <w:proofErr w:type="spellEnd"/>
-      <w:r>
-        <w:rPr>
-          <w:rFonts w:asciiTheme="minorHAnsi" w:hAnsiTheme="minorHAnsi" w:cstheme="minorHAnsi"/>
-        </w:rPr>
-        <w:t xml:space="preserve"> (O'Reilly Media, Inc., Published on Nov 21, 2016).</w:t>
-      </w:r>
-    </w:p>
-    <w:p>
-      <w:pPr>
-        <w:rPr>
-          <w:rFonts w:asciiTheme="minorHAnsi" w:hAnsiTheme="minorHAnsi" w:cstheme="minorHAnsi"/>
-          <w:lang w:val="en-CA"/>
-        </w:rPr>
-      </w:pPr>
-    </w:p>
-    <w:p>
-      <w:pPr>
-        <w:pStyle w:val="ListParagraph"/>
-        <w:numPr>
-          <w:ilvl w:val="0"/>
-          <w:numId w:val="4"/>
-        </w:numPr>
-        <w:ind w:left="450"/>
-        <w:rPr>
-          <w:rFonts w:asciiTheme="minorHAnsi" w:hAnsiTheme="minorHAnsi" w:cstheme="minorHAnsi"/>
-          <w:lang w:val="en-CA"/>
-        </w:rPr>
-      </w:pPr>
-      <w:r>
-        <w:rPr>
-          <w:rFonts w:asciiTheme="minorHAnsi" w:hAnsiTheme="minorHAnsi" w:cstheme="minorHAnsi"/>
-          <w:lang w:val="en-CA"/>
-        </w:rPr>
-        <w:t xml:space="preserve">Campus Store: Please visit </w:t>
-      </w:r>
-      <w:r>
-        <w:rPr>
-          <w:rFonts w:asciiTheme="minorHAnsi" w:hAnsiTheme="minorHAnsi" w:cstheme="minorHAnsi"/>
-          <w:lang w:val="en-CA"/>
-        </w:rPr>
-        <w:t>the campus store website to the</w:t>
-      </w:r>
-      <w:r>
-        <w:rPr>
-          <w:rFonts w:asciiTheme="minorHAnsi" w:hAnsiTheme="minorHAnsi" w:cstheme="minorHAnsi"/>
-          <w:lang w:val="en-CA"/>
-        </w:rPr>
-        <w:t xml:space="preserve"> course materials listing for your course</w:t>
-      </w:r>
-      <w:r>
-        <w:rPr>
-          <w:rFonts w:asciiTheme="minorHAnsi" w:hAnsiTheme="minorHAnsi" w:cstheme="minorHAnsi"/>
-          <w:lang w:val="en-CA"/>
-        </w:rPr>
-        <w:t>.</w:t>
-      </w:r>
-    </w:p>
-    <w:p>
-      <w:pPr>
         <w:rPr>
           <w:rFonts w:asciiTheme="minorHAnsi" w:hAnsiTheme="minorHAnsi" w:cstheme="minorHAnsi"/>
         </w:rPr>
@@ -2972,7 +2059,7 @@
         </w:rPr>
         <w:t xml:space="preserve">R (required): </w:t>
       </w:r>
-      <w:hyperlink r:id="rId28" w:history="1">
+      <w:hyperlink r:id="rId18" w:history="1">
         <w:r>
           <w:rPr>
             <w:rStyle w:val="Hyperlink"/>
@@ -3023,7 +2110,7 @@
         </w:rPr>
         <w:t xml:space="preserve"> highly recommended for syntax highlighting, package management, document generation, and more: </w:t>
       </w:r>
-      <w:hyperlink r:id="rId29" w:history="1">
+      <w:hyperlink r:id="rId19" w:history="1">
         <w:r>
           <w:rPr>
             <w:rStyle w:val="Hyperlink"/>
@@ -3116,7 +2203,7 @@
         </w:rPr>
         <w:t xml:space="preserve">Install </w:t>
       </w:r>
-      <w:hyperlink r:id="rId30" w:history="1">
+      <w:hyperlink r:id="rId20" w:history="1">
         <w:r>
           <w:rPr>
             <w:rStyle w:val="Hyperlink"/>
@@ -3249,7 +2336,7 @@
       <w:r>
         <w:t xml:space="preserve">  </w:t>
       </w:r>
-      <w:hyperlink r:id="rId31" w:history="1">
+      <w:hyperlink r:id="rId21" w:history="1">
         <w:r>
           <w:rPr>
             <w:rStyle w:val="Hyperlink"/>
@@ -3312,7 +2399,7 @@
         </w:rPr>
         <w:t xml:space="preserve">Install </w:t>
       </w:r>
-      <w:hyperlink r:id="rId32" w:history="1">
+      <w:hyperlink r:id="rId22" w:history="1">
         <w:r>
           <w:rPr>
             <w:rStyle w:val="Hyperlink"/>
@@ -3389,7 +2476,7 @@
         </w:rPr>
         <w:t xml:space="preserve">Visit </w:t>
       </w:r>
-      <w:hyperlink r:id="rId33" w:history="1">
+      <w:hyperlink r:id="rId23" w:history="1">
         <w:r>
           <w:rPr>
             <w:rStyle w:val="Hyperlink"/>
@@ -3506,10 +2593,9 @@
           <w:rFonts w:asciiTheme="minorHAnsi" w:hAnsiTheme="minorHAnsi" w:cstheme="minorHAnsi"/>
           <w:lang w:val="en-CA"/>
         </w:rPr>
-        <w:lastRenderedPageBreak/>
         <w:t xml:space="preserve">Visit </w:t>
       </w:r>
-      <w:hyperlink r:id="rId34" w:history="1">
+      <w:hyperlink r:id="rId24" w:history="1">
         <w:r>
           <w:rPr>
             <w:rStyle w:val="Hyperlink"/>
@@ -3546,7 +2632,7 @@
         </w:rPr>
         <w:t xml:space="preserve">Visit </w:t>
       </w:r>
-      <w:hyperlink r:id="rId35" w:history="1">
+      <w:hyperlink r:id="rId25" w:history="1">
         <w:r>
           <w:rPr>
             <w:rStyle w:val="Hyperlink"/>
@@ -3620,7 +2706,7 @@
         </w:rPr>
         <w:t xml:space="preserve">Install git </w:t>
       </w:r>
-      <w:hyperlink r:id="rId36" w:history="1">
+      <w:hyperlink r:id="rId26" w:history="1">
         <w:r>
           <w:rPr>
             <w:rStyle w:val="Hyperlink"/>
@@ -3657,7 +2743,7 @@
         </w:rPr>
         <w:t xml:space="preserve">Create an account at </w:t>
       </w:r>
-      <w:hyperlink r:id="rId37" w:history="1">
+      <w:hyperlink r:id="rId27" w:history="1">
         <w:r>
           <w:rPr>
             <w:rStyle w:val="Hyperlink"/>
@@ -3674,7 +2760,7 @@
         </w:rPr>
         <w:t xml:space="preserve">. Use your McMaster email to get an education account at </w:t>
       </w:r>
-      <w:hyperlink r:id="rId38" w:history="1">
+      <w:hyperlink r:id="rId28" w:history="1">
         <w:r>
           <w:rPr>
             <w:rStyle w:val="Hyperlink"/>
@@ -3711,7 +2797,7 @@
         </w:rPr>
         <w:t xml:space="preserve">Create an account at </w:t>
       </w:r>
-      <w:hyperlink r:id="rId39" w:history="1">
+      <w:hyperlink r:id="rId29" w:history="1">
         <w:r>
           <w:rPr>
             <w:rStyle w:val="Hyperlink"/>
@@ -3916,6 +3002,7 @@
         <w:rPr>
           <w:rFonts w:asciiTheme="minorHAnsi" w:hAnsiTheme="minorHAnsi" w:cstheme="minorHAnsi"/>
         </w:rPr>
+        <w:lastRenderedPageBreak/>
         <w:t xml:space="preserve">Course Overview and Assessment </w:t>
       </w:r>
     </w:p>
@@ -4610,7 +3697,6 @@
         <w:rPr>
           <w:rFonts w:asciiTheme="minorHAnsi" w:hAnsiTheme="minorHAnsi" w:cstheme="minorHAnsi"/>
         </w:rPr>
-        <w:lastRenderedPageBreak/>
         <w:t>Course Schedule (tentative):</w:t>
       </w:r>
     </w:p>
@@ -4892,7 +3978,7 @@
                 <w:szCs w:val="24"/>
               </w:rPr>
             </w:pPr>
-            <w:hyperlink r:id="rId40" w:history="1">
+            <w:hyperlink r:id="rId30" w:history="1">
               <w:r>
                 <w:rPr>
                   <w:rStyle w:val="Hyperlink"/>
@@ -4907,7 +3993,7 @@
             </w:hyperlink>
           </w:p>
           <w:p>
-            <w:hyperlink r:id="rId41" w:history="1">
+            <w:hyperlink r:id="rId31" w:history="1">
               <w:r>
                 <w:rPr>
                   <w:rStyle w:val="Hyperlink"/>
@@ -4919,7 +4005,7 @@
           </w:p>
           <w:p/>
           <w:p>
-            <w:hyperlink r:id="rId42" w:history="1">
+            <w:hyperlink r:id="rId32" w:history="1">
               <w:r>
                 <w:rPr>
                   <w:rStyle w:val="Hyperlink"/>
@@ -4930,7 +4016,7 @@
           </w:p>
           <w:p/>
           <w:p>
-            <w:hyperlink r:id="rId43" w:history="1">
+            <w:hyperlink r:id="rId33" w:history="1">
               <w:r>
                 <w:rPr>
                   <w:rStyle w:val="Hyperlink"/>
@@ -5054,6 +4140,7 @@
               <w:rPr>
                 <w:rFonts w:asciiTheme="minorHAnsi" w:hAnsiTheme="minorHAnsi" w:cstheme="minorHAnsi"/>
               </w:rPr>
+              <w:lastRenderedPageBreak/>
               <w:t>grammar of graphics (R)</w:t>
             </w:r>
           </w:p>
@@ -5070,6 +4157,7 @@
               <w:rPr>
                 <w:rFonts w:cstheme="minorHAnsi"/>
               </w:rPr>
+              <w:lastRenderedPageBreak/>
               <w:t>R</w:t>
             </w:r>
             <w:r>
@@ -5094,7 +4182,7 @@
             <w:pPr>
               <w:pStyle w:val="Compact"/>
             </w:pPr>
-            <w:hyperlink r:id="rId44" w:history="1">
+            <w:hyperlink r:id="rId34" w:history="1">
               <w:r>
                 <w:rPr>
                   <w:rStyle w:val="Hyperlink"/>
@@ -5201,7 +4289,7 @@
             <w:pPr>
               <w:pStyle w:val="Compact"/>
             </w:pPr>
-            <w:hyperlink r:id="rId45" w:history="1">
+            <w:hyperlink r:id="rId35" w:history="1">
               <w:r>
                 <w:rPr>
                   <w:rStyle w:val="Hyperlink"/>
@@ -5300,7 +4388,7 @@
             <w:pPr>
               <w:pStyle w:val="Compact"/>
             </w:pPr>
-            <w:hyperlink r:id="rId46" w:history="1">
+            <w:hyperlink r:id="rId36" w:history="1">
               <w:r>
                 <w:rPr>
                   <w:rStyle w:val="Hyperlink"/>
@@ -5710,7 +4798,6 @@
                 <w:rFonts w:asciiTheme="minorHAnsi" w:hAnsiTheme="minorHAnsi" w:cstheme="minorHAnsi"/>
                 <w:color w:val="FF0000"/>
               </w:rPr>
-              <w:lastRenderedPageBreak/>
               <w:t>09/30/2022</w:t>
             </w:r>
           </w:p>
@@ -6115,6 +5202,7 @@
                 <w:rFonts w:asciiTheme="minorHAnsi" w:hAnsiTheme="minorHAnsi" w:cstheme="minorHAnsi"/>
                 <w:color w:val="FF0000"/>
               </w:rPr>
+              <w:lastRenderedPageBreak/>
               <w:t>10/16</w:t>
             </w:r>
           </w:p>
@@ -6634,7 +5722,7 @@
             <w:pPr>
               <w:pStyle w:val="Compact"/>
             </w:pPr>
-            <w:hyperlink r:id="rId47" w:history="1">
+            <w:hyperlink r:id="rId37" w:history="1">
               <w:r>
                 <w:rPr>
                   <w:rStyle w:val="Hyperlink"/>
@@ -6869,7 +5957,6 @@
                 <w:rFonts w:asciiTheme="minorHAnsi" w:hAnsiTheme="minorHAnsi" w:cstheme="minorHAnsi"/>
                 <w:lang w:val="en-CA"/>
               </w:rPr>
-              <w:lastRenderedPageBreak/>
               <w:t>(Python)</w:t>
             </w:r>
           </w:p>
@@ -6890,7 +5977,6 @@
               <w:rPr>
                 <w:rFonts w:asciiTheme="minorHAnsi" w:hAnsiTheme="minorHAnsi" w:cstheme="minorHAnsi"/>
               </w:rPr>
-              <w:lastRenderedPageBreak/>
               <w:t>ISLR Sections 4.5,</w:t>
             </w:r>
           </w:p>
@@ -7018,7 +6104,7 @@
             </w:r>
           </w:p>
           <w:p>
-            <w:hyperlink r:id="rId48" w:history="1">
+            <w:hyperlink r:id="rId38" w:history="1">
               <w:r>
                 <w:rPr>
                   <w:rStyle w:val="Hyperlink"/>
@@ -7037,7 +6123,7 @@
                 <w:rStyle w:val="Hyperlink"/>
               </w:rPr>
             </w:pPr>
-            <w:hyperlink r:id="rId49" w:history="1">
+            <w:hyperlink r:id="rId39" w:history="1">
               <w:r>
                 <w:rPr>
                   <w:rStyle w:val="Hyperlink"/>
@@ -7335,6 +6421,7 @@
               <w:rPr>
                 <w:rFonts w:asciiTheme="minorHAnsi" w:hAnsiTheme="minorHAnsi" w:cstheme="minorHAnsi"/>
               </w:rPr>
+              <w:lastRenderedPageBreak/>
               <w:t>11/11/2022</w:t>
             </w:r>
           </w:p>
@@ -7870,7 +6957,7 @@
             <w:pPr>
               <w:pStyle w:val="Compact"/>
             </w:pPr>
-            <w:hyperlink r:id="rId50" w:history="1">
+            <w:hyperlink r:id="rId40" w:history="1">
               <w:r>
                 <w:rPr>
                   <w:rStyle w:val="Hyperlink"/>
@@ -7899,7 +6986,7 @@
             <w:pPr>
               <w:pStyle w:val="Compact"/>
             </w:pPr>
-            <w:hyperlink r:id="rId51" w:history="1">
+            <w:hyperlink r:id="rId41" w:history="1">
               <w:r>
                 <w:rPr>
                   <w:rStyle w:val="Hyperlink"/>
@@ -7920,7 +7007,7 @@
             <w:pPr>
               <w:pStyle w:val="Compact"/>
             </w:pPr>
-            <w:hyperlink r:id="rId52" w:history="1">
+            <w:hyperlink r:id="rId42" w:history="1">
               <w:r>
                 <w:rPr>
                   <w:rStyle w:val="Hyperlink"/>
@@ -8137,7 +7224,6 @@
               <w:rPr>
                 <w:rFonts w:asciiTheme="minorHAnsi" w:hAnsiTheme="minorHAnsi" w:cstheme="minorHAnsi"/>
               </w:rPr>
-              <w:lastRenderedPageBreak/>
               <w:t>12/06/2022</w:t>
             </w:r>
           </w:p>
@@ -9561,7 +8647,6 @@
         <w:rPr>
           <w:rFonts w:asciiTheme="minorHAnsi" w:hAnsiTheme="minorHAnsi" w:cstheme="minorHAnsi"/>
         </w:rPr>
-        <w:lastRenderedPageBreak/>
         <w:t xml:space="preserve">When asking questions about code, be specific (copy and paste the exact error, relevant code, and describe what you are attempting to do). We will not answer questions that are too </w:t>
       </w:r>
       <w:proofErr w:type="gramStart"/>
@@ -9617,7 +8702,7 @@
         </w:rPr>
         <w:t xml:space="preserve">Homework assignment will be assigned in </w:t>
       </w:r>
-      <w:hyperlink r:id="rId53" w:history="1">
+      <w:hyperlink r:id="rId43" w:history="1">
         <w:r>
           <w:rPr>
             <w:rStyle w:val="Hyperlink"/>
@@ -9812,6 +8897,7 @@
         <w:rPr>
           <w:rFonts w:asciiTheme="minorHAnsi" w:hAnsiTheme="minorHAnsi" w:cstheme="minorHAnsi"/>
         </w:rPr>
+        <w:lastRenderedPageBreak/>
         <w:t>Submit a copy to Avenue to Learn.</w:t>
       </w:r>
     </w:p>
@@ -10065,7 +9151,6 @@
         <w:rPr>
           <w:rFonts w:asciiTheme="minorHAnsi" w:hAnsiTheme="minorHAnsi" w:cstheme="minorHAnsi"/>
         </w:rPr>
-        <w:lastRenderedPageBreak/>
         <w:t>Excluded from the calculation of the GPA</w:t>
       </w:r>
     </w:p>
@@ -10176,7 +9261,7 @@
           <w:rFonts w:asciiTheme="minorHAnsi" w:hAnsiTheme="minorHAnsi" w:cstheme="minorHAnsi"/>
         </w:rPr>
       </w:pPr>
-      <w:hyperlink r:id="rId54" w:history="1">
+      <w:hyperlink r:id="rId44" w:history="1">
         <w:r>
           <w:rPr>
             <w:rStyle w:val="Hyperlink"/>
@@ -10385,7 +9470,7 @@
         </w:rPr>
         <w:t xml:space="preserve">Students with disabilities who require academic accommodation must contact </w:t>
       </w:r>
-      <w:hyperlink r:id="rId55" w:history="1">
+      <w:hyperlink r:id="rId45" w:history="1">
         <w:r>
           <w:rPr>
             <w:rStyle w:val="Hyperlink"/>
@@ -10406,7 +9491,7 @@
         </w:rPr>
         <w:t xml:space="preserve"> </w:t>
       </w:r>
-      <w:hyperlink r:id="rId56" w:tgtFrame="_blank" w:history="1">
+      <w:hyperlink r:id="rId46" w:tgtFrame="_blank" w:history="1">
         <w:r>
           <w:rPr>
             <w:rStyle w:val="Hyperlink"/>
@@ -10428,7 +9513,7 @@
         </w:rPr>
         <w:t xml:space="preserve"> </w:t>
       </w:r>
-      <w:hyperlink r:id="rId57" w:history="1">
+      <w:hyperlink r:id="rId47" w:history="1">
         <w:r>
           <w:rPr>
             <w:rStyle w:val="Hyperlink"/>
@@ -10523,7 +9608,7 @@
         </w:rPr>
         <w:t xml:space="preserve">Students requiring academic accommodation based on religious, indigenous or spiritual observances should follow the procedures set out in the </w:t>
       </w:r>
-      <w:hyperlink r:id="rId58" w:history="1">
+      <w:hyperlink r:id="rId48" w:history="1">
         <w:r>
           <w:rPr>
             <w:rStyle w:val="Hyperlink"/>
@@ -10655,16 +9740,9 @@
         <w:rPr>
           <w:rFonts w:asciiTheme="minorHAnsi" w:hAnsiTheme="minorHAnsi" w:cstheme="minorHAnsi"/>
         </w:rPr>
-        <w:t xml:space="preserve"> the grade of zero </w:t>
-      </w:r>
-      <w:r>
-        <w:rPr>
-          <w:rFonts w:asciiTheme="minorHAnsi" w:hAnsiTheme="minorHAnsi" w:cstheme="minorHAnsi"/>
-        </w:rPr>
-        <w:lastRenderedPageBreak/>
-        <w:t xml:space="preserve">on an assignment, loss of credit with a notation on the transcript (notation reads: “Grade of F assigned for academic dishonesty”), and/or suspension or expulsion from the university. For information on the various types of academic dishonesty please refer to the </w:t>
-      </w:r>
-      <w:hyperlink r:id="rId59">
+        <w:t xml:space="preserve"> the grade of zero on an assignment, loss of credit with a notation on the transcript (notation reads: “Grade of F assigned for academic dishonesty”), and/or suspension or expulsion from the university. For information on the various types of academic dishonesty please refer to the </w:t>
+      </w:r>
+      <w:hyperlink r:id="rId49">
         <w:r>
           <w:rPr>
             <w:rStyle w:val="Hyperlink"/>
@@ -10821,7 +9899,14 @@
         <w:rPr>
           <w:rFonts w:asciiTheme="minorHAnsi" w:hAnsiTheme="minorHAnsi" w:cstheme="minorHAnsi"/>
         </w:rPr>
-        <w:t>use a web-based service (Turnitin.com) to reveal authenticity and ownership of student submitted work. For courses using such software, students will be expected to submit their work electronically either directly to Turnitin.com or via an online learning platform (</w:t>
+        <w:t xml:space="preserve">use a web-based service (Turnitin.com) to reveal authenticity and ownership of student submitted work. For courses using such software, students will be expected to submit their work </w:t>
+      </w:r>
+      <w:r>
+        <w:rPr>
+          <w:rFonts w:asciiTheme="minorHAnsi" w:hAnsiTheme="minorHAnsi" w:cstheme="minorHAnsi"/>
+        </w:rPr>
+        <w:lastRenderedPageBreak/>
+        <w:t>electronically either directly to Turnitin.com or via an online learning platform (</w:t>
       </w:r>
       <w:proofErr w:type="gramStart"/>
       <w:r>
@@ -11003,7 +10088,7 @@
         </w:rPr>
         <w:t>to the</w:t>
       </w:r>
-      <w:hyperlink r:id="rId60" w:history="1">
+      <w:hyperlink r:id="rId50" w:history="1">
         <w:r>
           <w:rPr>
             <w:rStyle w:val="Hyperlink"/>
@@ -11078,7 +10163,7 @@
         </w:rPr>
         <w:t xml:space="preserve"> and working communities. These expectations are described in the </w:t>
       </w:r>
-      <w:hyperlink r:id="rId61" w:history="1">
+      <w:hyperlink r:id="rId51" w:history="1">
         <w:r>
           <w:rPr>
             <w:rStyle w:val="Hyperlink"/>
@@ -11283,7 +10368,6 @@
         <w:rPr>
           <w:rFonts w:asciiTheme="minorHAnsi" w:hAnsiTheme="minorHAnsi" w:cstheme="minorHAnsi"/>
         </w:rPr>
-        <w:lastRenderedPageBreak/>
         <w:t xml:space="preserve">Extreme Circumstances </w:t>
       </w:r>
     </w:p>
@@ -11587,6 +10671,7 @@
               <w:rPr>
                 <w:rFonts w:asciiTheme="minorHAnsi" w:hAnsiTheme="minorHAnsi" w:cstheme="minorHAnsi"/>
               </w:rPr>
+              <w:lastRenderedPageBreak/>
               <w:t>Mid-term recess</w:t>
             </w:r>
           </w:p>
@@ -11906,8 +10991,8 @@
       </w:pPr>
     </w:p>
     <w:sectPr>
-      <w:headerReference w:type="default" r:id="rId62"/>
-      <w:footerReference w:type="default" r:id="rId63"/>
+      <w:headerReference w:type="default" r:id="rId52"/>
+      <w:footerReference w:type="default" r:id="rId53"/>
       <w:pgSz w:w="12240" w:h="15840"/>
       <w:pgMar w:top="1292" w:right="900" w:bottom="990" w:left="1080" w:header="144" w:footer="288" w:gutter="0"/>
       <w:cols w:space="720"/>
@@ -12055,7 +11140,7 @@
                     </wp:anchor>
                   </w:drawing>
                 </mc:Choice>
-                <mc:Fallback xmlns:a="http://schemas.openxmlformats.org/drawingml/2006/main" xmlns:adec="http://schemas.microsoft.com/office/drawing/2017/decorative" xmlns:arto="http://schemas.microsoft.com/office/word/2006/arto">
+                <mc:Fallback xmlns:arto="http://schemas.microsoft.com/office/word/2006/arto" xmlns:adec="http://schemas.microsoft.com/office/drawing/2017/decorative" xmlns:a="http://schemas.openxmlformats.org/drawingml/2006/main">
                   <w:pict>
                     <v:line id="Straight Connector 88" style="position:absolute;flip:y;z-index:251659264;visibility:visible;mso-wrap-style:square;mso-width-percent:0;mso-height-percent:0;mso-wrap-distance-left:9pt;mso-wrap-distance-top:0;mso-wrap-distance-right:9pt;mso-wrap-distance-bottom:0;mso-position-horizontal:left;mso-position-horizontal-relative:margin;mso-position-vertical:absolute;mso-position-vertical-relative:text;mso-width-percent:0;mso-height-percent:0;mso-width-relative:margin;mso-height-relative:margin" alt="&quot;&quot;" o:spid="_x0000_s1026" strokecolor="#dbdbdd" strokeweight="3pt" from="0,-10.6pt" to="509pt,-9.95pt" w14:anchorId="286F0A49" o:gfxdata="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">
                       <v:stroke joinstyle="miter"/>
@@ -13357,6 +12442,95 @@
     </w:lvl>
   </w:abstractNum>
   <w:abstractNum w:abstractNumId="10" w15:restartNumberingAfterBreak="0">
+    <w:nsid w:val="3B6F6191"/>
+    <w:multiLevelType w:val="hybridMultilevel"/>
+    <w:tmpl w:val="7A0C863C"/>
+    <w:lvl w:ilvl="0" w:tplc="F2E62450">
+      <w:start w:val="1"/>
+      <w:numFmt w:val="decimal"/>
+      <w:lvlText w:val="%1."/>
+      <w:lvlJc w:val="left"/>
+      <w:pPr>
+        <w:ind w:left="720" w:hanging="360"/>
+      </w:pPr>
+      <w:rPr>
+        <w:rFonts w:hint="default"/>
+      </w:rPr>
+    </w:lvl>
+    <w:lvl w:ilvl="1" w:tplc="04090019" w:tentative="1">
+      <w:start w:val="1"/>
+      <w:numFmt w:val="lowerLetter"/>
+      <w:lvlText w:val="%2."/>
+      <w:lvlJc w:val="left"/>
+      <w:pPr>
+        <w:ind w:left="1440" w:hanging="360"/>
+      </w:pPr>
+    </w:lvl>
+    <w:lvl w:ilvl="2" w:tplc="0409001B" w:tentative="1">
+      <w:start w:val="1"/>
+      <w:numFmt w:val="lowerRoman"/>
+      <w:lvlText w:val="%3."/>
+      <w:lvlJc w:val="right"/>
+      <w:pPr>
+        <w:ind w:left="2160" w:hanging="180"/>
+      </w:pPr>
+    </w:lvl>
+    <w:lvl w:ilvl="3" w:tplc="0409000F" w:tentative="1">
+      <w:start w:val="1"/>
+      <w:numFmt w:val="decimal"/>
+      <w:lvlText w:val="%4."/>
+      <w:lvlJc w:val="left"/>
+      <w:pPr>
+        <w:ind w:left="2880" w:hanging="360"/>
+      </w:pPr>
+    </w:lvl>
+    <w:lvl w:ilvl="4" w:tplc="04090019" w:tentative="1">
+      <w:start w:val="1"/>
+      <w:numFmt w:val="lowerLetter"/>
+      <w:lvlText w:val="%5."/>
+      <w:lvlJc w:val="left"/>
+      <w:pPr>
+        <w:ind w:left="3600" w:hanging="360"/>
+      </w:pPr>
+    </w:lvl>
+    <w:lvl w:ilvl="5" w:tplc="0409001B" w:tentative="1">
+      <w:start w:val="1"/>
+      <w:numFmt w:val="lowerRoman"/>
+      <w:lvlText w:val="%6."/>
+      <w:lvlJc w:val="right"/>
+      <w:pPr>
+        <w:ind w:left="4320" w:hanging="180"/>
+      </w:pPr>
+    </w:lvl>
+    <w:lvl w:ilvl="6" w:tplc="0409000F" w:tentative="1">
+      <w:start w:val="1"/>
+      <w:numFmt w:val="decimal"/>
+      <w:lvlText w:val="%7."/>
+      <w:lvlJc w:val="left"/>
+      <w:pPr>
+        <w:ind w:left="5040" w:hanging="360"/>
+      </w:pPr>
+    </w:lvl>
+    <w:lvl w:ilvl="7" w:tplc="04090019" w:tentative="1">
+      <w:start w:val="1"/>
+      <w:numFmt w:val="lowerLetter"/>
+      <w:lvlText w:val="%8."/>
+      <w:lvlJc w:val="left"/>
+      <w:pPr>
+        <w:ind w:left="5760" w:hanging="360"/>
+      </w:pPr>
+    </w:lvl>
+    <w:lvl w:ilvl="8" w:tplc="0409001B" w:tentative="1">
+      <w:start w:val="1"/>
+      <w:numFmt w:val="lowerRoman"/>
+      <w:lvlText w:val="%9."/>
+      <w:lvlJc w:val="right"/>
+      <w:pPr>
+        <w:ind w:left="6480" w:hanging="180"/>
+      </w:pPr>
+    </w:lvl>
+  </w:abstractNum>
+  <w:abstractNum w:abstractNumId="11" w15:restartNumberingAfterBreak="0">
     <w:nsid w:val="3B7E1D8E"/>
     <w:multiLevelType w:val="multilevel"/>
     <w:tmpl w:val="3252F9EC"/>
@@ -13505,7 +12679,7 @@
       </w:rPr>
     </w:lvl>
   </w:abstractNum>
-  <w:abstractNum w:abstractNumId="11" w15:restartNumberingAfterBreak="0">
+  <w:abstractNum w:abstractNumId="12" w15:restartNumberingAfterBreak="0">
     <w:nsid w:val="3D6630C8"/>
     <w:multiLevelType w:val="hybridMultilevel"/>
     <w:tmpl w:val="7B34F272"/>
@@ -13596,7 +12770,7 @@
       </w:pPr>
     </w:lvl>
   </w:abstractNum>
-  <w:abstractNum w:abstractNumId="12" w15:restartNumberingAfterBreak="0">
+  <w:abstractNum w:abstractNumId="13" w15:restartNumberingAfterBreak="0">
     <w:nsid w:val="44FD64C4"/>
     <w:multiLevelType w:val="hybridMultilevel"/>
     <w:tmpl w:val="12A24B8A"/>
@@ -13709,7 +12883,7 @@
       </w:rPr>
     </w:lvl>
   </w:abstractNum>
-  <w:abstractNum w:abstractNumId="13" w15:restartNumberingAfterBreak="0">
+  <w:abstractNum w:abstractNumId="14" w15:restartNumberingAfterBreak="0">
     <w:nsid w:val="47373AE3"/>
     <w:multiLevelType w:val="hybridMultilevel"/>
     <w:tmpl w:val="C55C01DA"/>
@@ -13819,7 +12993,7 @@
       </w:rPr>
     </w:lvl>
   </w:abstractNum>
-  <w:abstractNum w:abstractNumId="14" w15:restartNumberingAfterBreak="0">
+  <w:abstractNum w:abstractNumId="15" w15:restartNumberingAfterBreak="0">
     <w:nsid w:val="486B70B8"/>
     <w:multiLevelType w:val="hybridMultilevel"/>
     <w:tmpl w:val="006C90E8"/>
@@ -13929,7 +13103,7 @@
       </w:rPr>
     </w:lvl>
   </w:abstractNum>
-  <w:abstractNum w:abstractNumId="15" w15:restartNumberingAfterBreak="0">
+  <w:abstractNum w:abstractNumId="16" w15:restartNumberingAfterBreak="0">
     <w:nsid w:val="4CEF3454"/>
     <w:multiLevelType w:val="hybridMultilevel"/>
     <w:tmpl w:val="790C29F8"/>
@@ -14015,7 +13189,7 @@
       </w:pPr>
     </w:lvl>
   </w:abstractNum>
-  <w:abstractNum w:abstractNumId="16" w15:restartNumberingAfterBreak="0">
+  <w:abstractNum w:abstractNumId="17" w15:restartNumberingAfterBreak="0">
     <w:nsid w:val="4D0A4A8B"/>
     <w:multiLevelType w:val="hybridMultilevel"/>
     <w:tmpl w:val="D0C0D54E"/>
@@ -14101,7 +13275,7 @@
       </w:pPr>
     </w:lvl>
   </w:abstractNum>
-  <w:abstractNum w:abstractNumId="17" w15:restartNumberingAfterBreak="0">
+  <w:abstractNum w:abstractNumId="18" w15:restartNumberingAfterBreak="0">
     <w:nsid w:val="4F455AE3"/>
     <w:multiLevelType w:val="hybridMultilevel"/>
     <w:tmpl w:val="05BAEBD0"/>
@@ -14211,7 +13385,7 @@
       </w:rPr>
     </w:lvl>
   </w:abstractNum>
-  <w:abstractNum w:abstractNumId="18" w15:restartNumberingAfterBreak="0">
+  <w:abstractNum w:abstractNumId="19" w15:restartNumberingAfterBreak="0">
     <w:nsid w:val="4FA35E7D"/>
     <w:multiLevelType w:val="hybridMultilevel"/>
     <w:tmpl w:val="EE46AC5A"/>
@@ -14300,7 +13474,7 @@
       </w:pPr>
     </w:lvl>
   </w:abstractNum>
-  <w:abstractNum w:abstractNumId="19" w15:restartNumberingAfterBreak="0">
+  <w:abstractNum w:abstractNumId="20" w15:restartNumberingAfterBreak="0">
     <w:nsid w:val="533D04F6"/>
     <w:multiLevelType w:val="hybridMultilevel"/>
     <w:tmpl w:val="27E0130E"/>
@@ -14413,7 +13587,96 @@
       </w:rPr>
     </w:lvl>
   </w:abstractNum>
-  <w:abstractNum w:abstractNumId="20" w15:restartNumberingAfterBreak="0">
+  <w:abstractNum w:abstractNumId="21" w15:restartNumberingAfterBreak="0">
+    <w:nsid w:val="629E12E8"/>
+    <w:multiLevelType w:val="hybridMultilevel"/>
+    <w:tmpl w:val="017C66B0"/>
+    <w:lvl w:ilvl="0" w:tplc="B95C95D2">
+      <w:start w:val="1"/>
+      <w:numFmt w:val="decimal"/>
+      <w:lvlText w:val="%1."/>
+      <w:lvlJc w:val="left"/>
+      <w:pPr>
+        <w:ind w:left="720" w:hanging="360"/>
+      </w:pPr>
+      <w:rPr>
+        <w:rFonts w:hint="default"/>
+      </w:rPr>
+    </w:lvl>
+    <w:lvl w:ilvl="1" w:tplc="04090019" w:tentative="1">
+      <w:start w:val="1"/>
+      <w:numFmt w:val="lowerLetter"/>
+      <w:lvlText w:val="%2."/>
+      <w:lvlJc w:val="left"/>
+      <w:pPr>
+        <w:ind w:left="1440" w:hanging="360"/>
+      </w:pPr>
+    </w:lvl>
+    <w:lvl w:ilvl="2" w:tplc="0409001B" w:tentative="1">
+      <w:start w:val="1"/>
+      <w:numFmt w:val="lowerRoman"/>
+      <w:lvlText w:val="%3."/>
+      <w:lvlJc w:val="right"/>
+      <w:pPr>
+        <w:ind w:left="2160" w:hanging="180"/>
+      </w:pPr>
+    </w:lvl>
+    <w:lvl w:ilvl="3" w:tplc="0409000F" w:tentative="1">
+      <w:start w:val="1"/>
+      <w:numFmt w:val="decimal"/>
+      <w:lvlText w:val="%4."/>
+      <w:lvlJc w:val="left"/>
+      <w:pPr>
+        <w:ind w:left="2880" w:hanging="360"/>
+      </w:pPr>
+    </w:lvl>
+    <w:lvl w:ilvl="4" w:tplc="04090019" w:tentative="1">
+      <w:start w:val="1"/>
+      <w:numFmt w:val="lowerLetter"/>
+      <w:lvlText w:val="%5."/>
+      <w:lvlJc w:val="left"/>
+      <w:pPr>
+        <w:ind w:left="3600" w:hanging="360"/>
+      </w:pPr>
+    </w:lvl>
+    <w:lvl w:ilvl="5" w:tplc="0409001B" w:tentative="1">
+      <w:start w:val="1"/>
+      <w:numFmt w:val="lowerRoman"/>
+      <w:lvlText w:val="%6."/>
+      <w:lvlJc w:val="right"/>
+      <w:pPr>
+        <w:ind w:left="4320" w:hanging="180"/>
+      </w:pPr>
+    </w:lvl>
+    <w:lvl w:ilvl="6" w:tplc="0409000F" w:tentative="1">
+      <w:start w:val="1"/>
+      <w:numFmt w:val="decimal"/>
+      <w:lvlText w:val="%7."/>
+      <w:lvlJc w:val="left"/>
+      <w:pPr>
+        <w:ind w:left="5040" w:hanging="360"/>
+      </w:pPr>
+    </w:lvl>
+    <w:lvl w:ilvl="7" w:tplc="04090019" w:tentative="1">
+      <w:start w:val="1"/>
+      <w:numFmt w:val="lowerLetter"/>
+      <w:lvlText w:val="%8."/>
+      <w:lvlJc w:val="left"/>
+      <w:pPr>
+        <w:ind w:left="5760" w:hanging="360"/>
+      </w:pPr>
+    </w:lvl>
+    <w:lvl w:ilvl="8" w:tplc="0409001B" w:tentative="1">
+      <w:start w:val="1"/>
+      <w:numFmt w:val="lowerRoman"/>
+      <w:lvlText w:val="%9."/>
+      <w:lvlJc w:val="right"/>
+      <w:pPr>
+        <w:ind w:left="6480" w:hanging="180"/>
+      </w:pPr>
+    </w:lvl>
+  </w:abstractNum>
+  <w:abstractNum w:abstractNumId="22" w15:restartNumberingAfterBreak="0">
     <w:nsid w:val="6B8D5AAD"/>
     <w:multiLevelType w:val="hybridMultilevel"/>
     <w:tmpl w:val="1BFE2456"/>
@@ -14526,7 +13789,7 @@
       </w:rPr>
     </w:lvl>
   </w:abstractNum>
-  <w:abstractNum w:abstractNumId="21" w15:restartNumberingAfterBreak="0">
+  <w:abstractNum w:abstractNumId="23" w15:restartNumberingAfterBreak="0">
     <w:nsid w:val="6B9A4BF9"/>
     <w:multiLevelType w:val="hybridMultilevel"/>
     <w:tmpl w:val="1CF8C226"/>
@@ -14639,7 +13902,93 @@
       </w:rPr>
     </w:lvl>
   </w:abstractNum>
-  <w:abstractNum w:abstractNumId="22" w15:restartNumberingAfterBreak="0">
+  <w:abstractNum w:abstractNumId="24" w15:restartNumberingAfterBreak="0">
+    <w:nsid w:val="6BBC591F"/>
+    <w:multiLevelType w:val="hybridMultilevel"/>
+    <w:tmpl w:val="A55AF958"/>
+    <w:lvl w:ilvl="0" w:tplc="0409000F">
+      <w:start w:val="1"/>
+      <w:numFmt w:val="decimal"/>
+      <w:lvlText w:val="%1."/>
+      <w:lvlJc w:val="left"/>
+      <w:pPr>
+        <w:ind w:left="720" w:hanging="360"/>
+      </w:pPr>
+    </w:lvl>
+    <w:lvl w:ilvl="1" w:tplc="04090019" w:tentative="1">
+      <w:start w:val="1"/>
+      <w:numFmt w:val="lowerLetter"/>
+      <w:lvlText w:val="%2."/>
+      <w:lvlJc w:val="left"/>
+      <w:pPr>
+        <w:ind w:left="1440" w:hanging="360"/>
+      </w:pPr>
+    </w:lvl>
+    <w:lvl w:ilvl="2" w:tplc="0409001B" w:tentative="1">
+      <w:start w:val="1"/>
+      <w:numFmt w:val="lowerRoman"/>
+      <w:lvlText w:val="%3."/>
+      <w:lvlJc w:val="right"/>
+      <w:pPr>
+        <w:ind w:left="2160" w:hanging="180"/>
+      </w:pPr>
+    </w:lvl>
+    <w:lvl w:ilvl="3" w:tplc="0409000F" w:tentative="1">
+      <w:start w:val="1"/>
+      <w:numFmt w:val="decimal"/>
+      <w:lvlText w:val="%4."/>
+      <w:lvlJc w:val="left"/>
+      <w:pPr>
+        <w:ind w:left="2880" w:hanging="360"/>
+      </w:pPr>
+    </w:lvl>
+    <w:lvl w:ilvl="4" w:tplc="04090019" w:tentative="1">
+      <w:start w:val="1"/>
+      <w:numFmt w:val="lowerLetter"/>
+      <w:lvlText w:val="%5."/>
+      <w:lvlJc w:val="left"/>
+      <w:pPr>
+        <w:ind w:left="3600" w:hanging="360"/>
+      </w:pPr>
+    </w:lvl>
+    <w:lvl w:ilvl="5" w:tplc="0409001B" w:tentative="1">
+      <w:start w:val="1"/>
+      <w:numFmt w:val="lowerRoman"/>
+      <w:lvlText w:val="%6."/>
+      <w:lvlJc w:val="right"/>
+      <w:pPr>
+        <w:ind w:left="4320" w:hanging="180"/>
+      </w:pPr>
+    </w:lvl>
+    <w:lvl w:ilvl="6" w:tplc="0409000F" w:tentative="1">
+      <w:start w:val="1"/>
+      <w:numFmt w:val="decimal"/>
+      <w:lvlText w:val="%7."/>
+      <w:lvlJc w:val="left"/>
+      <w:pPr>
+        <w:ind w:left="5040" w:hanging="360"/>
+      </w:pPr>
+    </w:lvl>
+    <w:lvl w:ilvl="7" w:tplc="04090019" w:tentative="1">
+      <w:start w:val="1"/>
+      <w:numFmt w:val="lowerLetter"/>
+      <w:lvlText w:val="%8."/>
+      <w:lvlJc w:val="left"/>
+      <w:pPr>
+        <w:ind w:left="5760" w:hanging="360"/>
+      </w:pPr>
+    </w:lvl>
+    <w:lvl w:ilvl="8" w:tplc="0409001B" w:tentative="1">
+      <w:start w:val="1"/>
+      <w:numFmt w:val="lowerRoman"/>
+      <w:lvlText w:val="%9."/>
+      <w:lvlJc w:val="right"/>
+      <w:pPr>
+        <w:ind w:left="6480" w:hanging="180"/>
+      </w:pPr>
+    </w:lvl>
+  </w:abstractNum>
+  <w:abstractNum w:abstractNumId="25" w15:restartNumberingAfterBreak="0">
     <w:nsid w:val="78355D92"/>
     <w:multiLevelType w:val="hybridMultilevel"/>
     <w:tmpl w:val="3AD8F0EE"/>
@@ -14759,28 +14108,28 @@
     <w:abstractNumId w:val="3"/>
   </w:num>
   <w:num w:numId="3" w16cid:durableId="717977462">
-    <w:abstractNumId w:val="11"/>
+    <w:abstractNumId w:val="12"/>
   </w:num>
   <w:num w:numId="4" w16cid:durableId="231891622">
     <w:abstractNumId w:val="4"/>
   </w:num>
   <w:num w:numId="5" w16cid:durableId="1744795336">
-    <w:abstractNumId w:val="15"/>
+    <w:abstractNumId w:val="16"/>
   </w:num>
   <w:num w:numId="6" w16cid:durableId="890651474">
-    <w:abstractNumId w:val="21"/>
+    <w:abstractNumId w:val="23"/>
   </w:num>
   <w:num w:numId="7" w16cid:durableId="509560685">
-    <w:abstractNumId w:val="20"/>
+    <w:abstractNumId w:val="22"/>
   </w:num>
   <w:num w:numId="8" w16cid:durableId="90400350">
-    <w:abstractNumId w:val="16"/>
+    <w:abstractNumId w:val="17"/>
   </w:num>
   <w:num w:numId="9" w16cid:durableId="1573155461">
-    <w:abstractNumId w:val="12"/>
+    <w:abstractNumId w:val="13"/>
   </w:num>
   <w:num w:numId="10" w16cid:durableId="1091776279">
-    <w:abstractNumId w:val="22"/>
+    <w:abstractNumId w:val="25"/>
   </w:num>
   <w:num w:numId="11" w16cid:durableId="1831678909">
     <w:abstractNumId w:val="1"/>
@@ -14792,16 +14141,16 @@
     <w:abstractNumId w:val="5"/>
   </w:num>
   <w:num w:numId="14" w16cid:durableId="1248804851">
-    <w:abstractNumId w:val="19"/>
+    <w:abstractNumId w:val="20"/>
   </w:num>
   <w:num w:numId="15" w16cid:durableId="1469974331">
-    <w:abstractNumId w:val="10"/>
+    <w:abstractNumId w:val="11"/>
   </w:num>
   <w:num w:numId="16" w16cid:durableId="41248502">
     <w:abstractNumId w:val="8"/>
   </w:num>
   <w:num w:numId="17" w16cid:durableId="1019894262">
-    <w:abstractNumId w:val="18"/>
+    <w:abstractNumId w:val="19"/>
   </w:num>
   <w:num w:numId="18" w16cid:durableId="1775202865">
     <w:abstractNumId w:val="2"/>
@@ -14810,16 +14159,25 @@
     <w:abstractNumId w:val="9"/>
   </w:num>
   <w:num w:numId="20" w16cid:durableId="1340893469">
-    <w:abstractNumId w:val="14"/>
+    <w:abstractNumId w:val="15"/>
   </w:num>
   <w:num w:numId="21" w16cid:durableId="1632201892">
     <w:abstractNumId w:val="6"/>
   </w:num>
   <w:num w:numId="22" w16cid:durableId="447896933">
-    <w:abstractNumId w:val="13"/>
+    <w:abstractNumId w:val="14"/>
   </w:num>
   <w:num w:numId="23" w16cid:durableId="1522819607">
-    <w:abstractNumId w:val="17"/>
+    <w:abstractNumId w:val="18"/>
+  </w:num>
+  <w:num w:numId="24" w16cid:durableId="1505585074">
+    <w:abstractNumId w:val="24"/>
+  </w:num>
+  <w:num w:numId="25" w16cid:durableId="924648476">
+    <w:abstractNumId w:val="21"/>
+  </w:num>
+  <w:num w:numId="26" w16cid:durableId="2145615019">
+    <w:abstractNumId w:val="10"/>
   </w:num>
   <w:numIdMacAtCleanup w:val="9"/>
 </w:numbering>
@@ -16347,10 +15705,6 @@
 </file>
 
 <file path=customXml/item1.xml><?xml version="1.0" encoding="utf-8"?>
-<b:Sources xmlns:b="http://schemas.openxmlformats.org/officeDocument/2006/bibliography" xmlns="http://schemas.openxmlformats.org/officeDocument/2006/bibliography" SelectedStyle="\APASixthEditionOfficeOnline.xsl" StyleName="APA" Version="6"/>
-</file>
-
-<file path=customXml/item2.xml><?xml version="1.0" encoding="utf-8"?>
 <p:properties xmlns:p="http://schemas.microsoft.com/office/2006/metadata/properties" xmlns:xsi="http://www.w3.org/2001/XMLSchema-instance" xmlns:pc="http://schemas.microsoft.com/office/infopath/2007/PartnerControls">
   <documentManagement>
     <NotebookType xmlns="cac34592-ba10-4c68-91f3-1571646b7caa" xsi:nil="true"/>
@@ -16402,7 +15756,7 @@
 </p:properties>
 </file>
 
-<file path=customXml/item3.xml><?xml version="1.0" encoding="utf-8"?>
+<file path=customXml/item2.xml><?xml version="1.0" encoding="utf-8"?>
 <ct:contentTypeSchema xmlns:ct="http://schemas.microsoft.com/office/2006/metadata/contentType" xmlns:ma="http://schemas.microsoft.com/office/2006/metadata/properties/metaAttributes" ct:_="" ma:_="" ma:contentTypeName="Document" ma:contentTypeID="0x010100A2C9F142A4639A42B774C1B586366EB4" ma:contentTypeVersion="34" ma:contentTypeDescription="Create a new document." ma:contentTypeScope="" ma:versionID="dbbdcb7e59d352821ad88df5dda689f6">
   <xsd:schema xmlns:xsd="http://www.w3.org/2001/XMLSchema" xmlns:xs="http://www.w3.org/2001/XMLSchema" xmlns:p="http://schemas.microsoft.com/office/2006/metadata/properties" xmlns:ns3="cac34592-ba10-4c68-91f3-1571646b7caa" xmlns:ns4="90574b35-ae80-45b9-80b6-d0e82567efce" targetNamespace="http://schemas.microsoft.com/office/2006/metadata/properties" ma:root="true" ma:fieldsID="12a9e8fe5857fab3f100f60ef36819b2" ns3:_="" ns4:_="">
     <xsd:import namespace="cac34592-ba10-4c68-91f3-1571646b7caa"/>
@@ -16819,6 +16173,10 @@
 </ct:contentTypeSchema>
 </file>
 
+<file path=customXml/item3.xml><?xml version="1.0" encoding="utf-8"?>
+<b:Sources xmlns:b="http://schemas.openxmlformats.org/officeDocument/2006/bibliography" xmlns="http://schemas.openxmlformats.org/officeDocument/2006/bibliography" SelectedStyle="\APASixthEditionOfficeOnline.xsl" StyleName="APA" Version="6"/>
+</file>
+
 <file path=customXml/item4.xml><?xml version="1.0" encoding="utf-8"?>
 <?mso-contentType ?>
 <FormTemplates xmlns="http://schemas.microsoft.com/sharepoint/v3/contenttype/forms">
@@ -16829,14 +16187,6 @@
 </file>
 
 <file path=customXml/itemProps1.xml><?xml version="1.0" encoding="utf-8"?>
-<ds:datastoreItem xmlns:ds="http://schemas.openxmlformats.org/officeDocument/2006/customXml" ds:itemID="{98898CBF-EEFE-4A5E-8600-5ED367566E57}">
-  <ds:schemaRefs>
-    <ds:schemaRef ds:uri="http://schemas.openxmlformats.org/officeDocument/2006/bibliography"/>
-  </ds:schemaRefs>
-</ds:datastoreItem>
-</file>
-
-<file path=customXml/itemProps2.xml><?xml version="1.0" encoding="utf-8"?>
 <ds:datastoreItem xmlns:ds="http://schemas.openxmlformats.org/officeDocument/2006/customXml" ds:itemID="{00F7B6D7-DA18-4E18-BC34-05F11054DDDA}">
   <ds:schemaRefs>
     <ds:schemaRef ds:uri="http://schemas.microsoft.com/office/2006/metadata/properties"/>
@@ -16846,7 +16196,7 @@
 </ds:datastoreItem>
 </file>
 
-<file path=customXml/itemProps3.xml><?xml version="1.0" encoding="utf-8"?>
+<file path=customXml/itemProps2.xml><?xml version="1.0" encoding="utf-8"?>
 <ds:datastoreItem xmlns:ds="http://schemas.openxmlformats.org/officeDocument/2006/customXml" ds:itemID="{B9AEC74B-AC3A-47C8-874D-84C2CFAE7F14}">
   <ds:schemaRefs>
     <ds:schemaRef ds:uri="http://schemas.microsoft.com/office/2006/metadata/contentType"/>
@@ -16865,6 +16215,14 @@
 </ds:datastoreItem>
 </file>
 
+<file path=customXml/itemProps3.xml><?xml version="1.0" encoding="utf-8"?>
+<ds:datastoreItem xmlns:ds="http://schemas.openxmlformats.org/officeDocument/2006/customXml" ds:itemID="{98898CBF-EEFE-4A5E-8600-5ED367566E57}">
+  <ds:schemaRefs>
+    <ds:schemaRef ds:uri="http://schemas.openxmlformats.org/officeDocument/2006/bibliography"/>
+  </ds:schemaRefs>
+</ds:datastoreItem>
+</file>
+
 <file path=customXml/itemProps4.xml><?xml version="1.0" encoding="utf-8"?>
 <ds:datastoreItem xmlns:ds="http://schemas.openxmlformats.org/officeDocument/2006/customXml" ds:itemID="{DF1E0196-E7D7-40BE-9369-3D3EA08B0B60}">
   <ds:schemaRefs>

</xml_diff>